<commit_message>
major update (see description =>)
- adjusted model now include fat and muscle as covariates
- hand-made and R-made figures updated to reflect the new posteriors and predictions
- adjustements made also on the main manuscript and supplementary material
</commit_message>
<xml_diff>
--- a/manuscript/manuscript.docx
+++ b/manuscript/manuscript.docx
@@ -202,7 +202,7 @@
         <w:t xml:space="preserve">Material and Methods</w:t>
       </w:r>
       <w:r>
-        <w:t xml:space="preserve">: Using a cross-sectional design, 81 community-dwelling older adults (mean age 70.7 +/- 5.8 years) underwent immune profiling to quantify total B cells and four CD21/CD11c phenotypes. Continuous R-R interval (RRi) data were recorded at rest, during a Two-Minute Step Test (TMST), and over a five-minute recovery period. A coupled-logistic RRi-vs-time model yielded seven kinetic parameters per participant. Individual parameter estimates were regressed on standardized immune predictors using multivariate Bayesian models, adjusting for age and sex.</w:t>
+        <w:t xml:space="preserve">: Using a cross-sectional design, 81 community-dwelling older adults (mean age 70.7 ± 5.8 years) underwent immune profiling to quantify total B cells and four CD21/CD11c phenotypes. Continuous R-R interval (RRi) data were recorded at rest, during a Two-Minute Step Test (TMST), and over a five-minute recovery period. A coupled-logistic RRi-vs-time model yielded seven kinetic parameters per participant. Individual parameter estimates were regressed on standardized immune predictors using multivariate Bayesian models, adjusting for age, sex and body composition variables.</w:t>
       </w:r>
     </w:p>
     <w:p>
@@ -238,7 +238,7 @@
         <w:t xml:space="preserve"> </w:t>
       </w:r>
       <w:r>
-        <w:t xml:space="preserve">B cells were associated with elevated baseline RRi (resting vagal tone), a moderated exercise-induced RRi drop, and slower post-exercise recovery (posterior probability &gt; 95%). Conversely, greater CD21</w:t>
+        <w:t xml:space="preserve">B cells were associated with elevated baseline RRi (resting vagal tone), an increased exercise-induced RRi drop, and an incomplete post-exercise recovery (posterior probability &gt; 90%). Conversely, greater CD21</w:t>
       </w:r>
       <w:r>
         <w:rPr>
@@ -247,7 +247,7 @@
         <w:t xml:space="preserve">-</w:t>
       </w:r>
       <w:r>
-        <w:t xml:space="preserve">/CD11c^- B-cell counts related with lower resting RRi, a pronounced sympathetic-driven RRi decrease during exercise, and more rapid vagal reactivation during recovery (posterior probability &gt; 90%).</w:t>
+        <w:t xml:space="preserve">/CD11c^- B-cell counts related with lower resting RRi, a pronounced sympathetic-driven RRi decrease during exercise, and more complete vagal reactivation during recovery (posterior probability &gt; 90%).</w:t>
       </w:r>
     </w:p>
     <w:p>
@@ -648,7 +648,7 @@
       </w:r>
     </w:p>
     <w:bookmarkEnd w:id="23"/>
-    <w:bookmarkStart w:id="39" w:name="material-and-methods"/>
+    <w:bookmarkStart w:id="40" w:name="material-and-methods"/>
     <w:p>
       <w:pPr>
         <w:pStyle w:val="Ttulo1"/>
@@ -824,6 +824,14 @@
         <w:pStyle w:val="Textoindependiente"/>
       </w:pPr>
       <w:r>
+        <w:t xml:space="preserve">Following the initial registry, body composition measurements were performed using multi-frequency bioelectrical impedance analysis (BIA) according to standardized procedures. Participants were asked to empty their bladder immediately prior to this assessment.</w:t>
+      </w:r>
+    </w:p>
+    <w:p>
+      <w:pPr>
+        <w:pStyle w:val="Textoindependiente"/>
+      </w:pPr>
+      <w:r>
         <w:t xml:space="preserve">A 4 mL peripheral venous blood sample was collected in EDTA tubes by a trained nurse. These samples were gently homogenized and kept at room temperature for subsequent immunophenotypic analysis, being processed within two hours of collection.</w:t>
       </w:r>
     </w:p>
@@ -836,7 +844,7 @@
       </w:r>
     </w:p>
     <w:bookmarkEnd w:id="27"/>
-    <w:bookmarkStart w:id="30" w:name="assessments"/>
+    <w:bookmarkStart w:id="31" w:name="assessments"/>
     <w:p>
       <w:pPr>
         <w:pStyle w:val="Ttulo2"/>
@@ -845,12 +853,30 @@
         <w:t xml:space="preserve">Assessments</w:t>
       </w:r>
     </w:p>
-    <w:bookmarkStart w:id="28" w:name="two-minute-step-test-tmst"/>
+    <w:bookmarkStart w:id="28" w:name="body-composition"/>
     <w:p>
       <w:pPr>
         <w:pStyle w:val="Ttulo3"/>
       </w:pPr>
       <w:r>
+        <w:t xml:space="preserve">Body Composition</w:t>
+      </w:r>
+    </w:p>
+    <w:p>
+      <w:pPr>
+        <w:pStyle w:val="FirstParagraph"/>
+      </w:pPr>
+      <w:r>
+        <w:t xml:space="preserve">Body composition, including body mass index (BMI), body fat percentage, lean muscle mass, body water, and bone mass, was assessed using multi-frequency bioelectrical impedance analysis (BIA). Measurements were performed using the Tanita BC-558 Iron-man Seg-mental Body Composition Monitor (Tanita Ironman, Ar-lington Heights, IL 60005 USA). Participants were instructed to fast for at least 4 hours prior to the assessment and to avoid strenuous exercise and alcohol consumption for at least 12 hours. They were also asked to empty their bladder before the measurement. Participants stood barefoot on the device’s foot electrodes and held the hand electrodes while wearing light clothing.</w:t>
+      </w:r>
+    </w:p>
+    <w:bookmarkEnd w:id="28"/>
+    <w:bookmarkStart w:id="29" w:name="two-minute-step-test-tmst"/>
+    <w:p>
+      <w:pPr>
+        <w:pStyle w:val="Ttulo3"/>
+      </w:pPr>
+      <w:r>
         <w:t xml:space="preserve">Two-Minute Step Test (TMST)</w:t>
       </w:r>
     </w:p>
@@ -887,8 +913,8 @@
         <w:t xml:space="preserve">The TMST was performed after a 10-minute rest period, followed by a 5-minute recovery period (12 minutes total). The total number of steps completed in two minutes was recorded as the outcome measure for functional capacity, while the physiological stress induced by this standardized exertion served as the basis for assessing dynamic autonomic responses.</w:t>
       </w:r>
     </w:p>
-    <w:bookmarkEnd w:id="28"/>
-    <w:bookmarkStart w:id="29" w:name="immune-profiling-and-b-cell-phenotyping"/>
+    <w:bookmarkEnd w:id="29"/>
+    <w:bookmarkStart w:id="30" w:name="immune-profiling-and-b-cell-phenotyping"/>
     <w:p>
       <w:pPr>
         <w:pStyle w:val="Ttulo3"/>
@@ -905,9 +931,9 @@
         <w:t xml:space="preserve">[…]</w:t>
       </w:r>
     </w:p>
-    <w:bookmarkEnd w:id="29"/>
     <w:bookmarkEnd w:id="30"/>
-    <w:bookmarkStart w:id="38" w:name="statistical-analysis"/>
+    <w:bookmarkEnd w:id="31"/>
+    <w:bookmarkStart w:id="39" w:name="statistical-analysis"/>
     <w:p>
       <w:pPr>
         <w:pStyle w:val="Ttulo2"/>
@@ -941,7 +967,7 @@
         <w:t xml:space="preserve">For descriptive statistics, continuous variables are summarized as mean +/- standard deviation (M ± SD), while categorical variables are reported using absolute counts (n) and relative frequencies (%).</w:t>
       </w:r>
     </w:p>
-    <w:bookmarkStart w:id="33" w:name="rri-vs-time-model"/>
+    <w:bookmarkStart w:id="34" w:name="rri-vs-time-model"/>
     <w:p>
       <w:pPr>
         <w:pStyle w:val="Ttulo3"/>
@@ -985,7 +1011,7 @@
       <w:pPr>
         <w:pStyle w:val="Textoindependiente"/>
       </w:pPr>
-      <w:bookmarkStart w:id="31" w:name="eq-data-generation-process"/>
+      <w:bookmarkStart w:id="32" w:name="eq-data-generation-process"/>
       <m:oMathPara>
         <m:oMathParaPr>
           <m:jc m:val="center"/>
@@ -1105,7 +1131,7 @@
           </m:d>
         </m:oMath>
       </m:oMathPara>
-      <w:bookmarkEnd w:id="31"/>
+      <w:bookmarkEnd w:id="32"/>
     </w:p>
     <w:p>
       <w:pPr>
@@ -1201,7 +1227,7 @@
       <w:pPr>
         <w:pStyle w:val="Textoindependiente"/>
       </w:pPr>
-      <w:bookmarkStart w:id="32" w:name="eq-mca-model"/>
+      <w:bookmarkStart w:id="33" w:name="eq-mca-model"/>
       <m:oMathPara>
         <m:oMathParaPr>
           <m:jc m:val="center"/>
@@ -1582,7 +1608,7 @@
           </m:d>
         </m:oMath>
       </m:oMathPara>
-      <w:bookmarkEnd w:id="32"/>
+      <w:bookmarkEnd w:id="33"/>
     </w:p>
     <w:p>
       <w:pPr>
@@ -1838,8 +1864,8 @@
         <w:t xml:space="preserve">.</w:t>
       </w:r>
     </w:p>
-    <w:bookmarkEnd w:id="33"/>
-    <w:bookmarkStart w:id="35" w:name="two-step-modeling-strategy"/>
+    <w:bookmarkEnd w:id="34"/>
+    <w:bookmarkStart w:id="36" w:name="two-step-modeling-strategy"/>
     <w:p>
       <w:pPr>
         <w:pStyle w:val="Ttulo3"/>
@@ -2074,7 +2100,7 @@
       <w:pPr>
         <w:pStyle w:val="Textoindependiente"/>
       </w:pPr>
-      <w:bookmarkStart w:id="34" w:name="eq-second-model"/>
+      <w:bookmarkStart w:id="35" w:name="eq-second-model"/>
       <m:oMathPara>
         <m:oMathParaPr>
           <m:jc m:val="center"/>
@@ -2223,7 +2249,7 @@
           </m:d>
         </m:oMath>
       </m:oMathPara>
-      <w:bookmarkEnd w:id="34"/>
+      <w:bookmarkEnd w:id="35"/>
     </w:p>
     <w:p>
       <w:pPr>
@@ -2353,7 +2379,7 @@
         <w:t xml:space="preserve"> </w:t>
       </w:r>
       <w:r>
-        <w:t xml:space="preserve">by adding two additional terms,</w:t>
+        <w:t xml:space="preserve">by adding four additional terms,</w:t>
       </w:r>
       <w:r>
         <w:t xml:space="preserve"> </w:t>
@@ -2434,10 +2460,7 @@
         </m:d>
       </m:oMath>
       <w:r>
-        <w:t xml:space="preserve"> </w:t>
-      </w:r>
-      <w:r>
-        <w:t xml:space="preserve">and</w:t>
+        <w:t xml:space="preserve">,</w:t>
       </w:r>
       <w:r>
         <w:t xml:space="preserve"> </w:t>
@@ -2518,7 +2541,208 @@
         </m:d>
       </m:oMath>
       <w:r>
-        <w:t xml:space="preserve">, to account for confounding by age and sex when modeling RRi kinetics. Prior to fitting either multivariate model, all continuous predictors (immune counts and age) were centered to their mean and scaled by their standard deviation, and sex was coded as 0/1. We specified</w:t>
+        <w:t xml:space="preserve">,</w:t>
+      </w:r>
+      <w:r>
+        <w:t xml:space="preserve"> </w:t>
+      </w:r>
+      <m:oMath>
+        <m:sSub>
+          <m:e>
+            <m:r>
+              <m:t>β</m:t>
+            </m:r>
+          </m:e>
+          <m:sub>
+            <m:r>
+              <m:t>k</m:t>
+            </m:r>
+            <m:r>
+              <m:rPr>
+                <m:sty m:val="p"/>
+              </m:rPr>
+              <m:t>,</m:t>
+            </m:r>
+            <m:r>
+              <m:rPr>
+                <m:sty m:val="p"/>
+              </m:rPr>
+              <m:t>f</m:t>
+            </m:r>
+            <m:r>
+              <m:rPr>
+                <m:sty m:val="p"/>
+              </m:rPr>
+              <m:t>a</m:t>
+            </m:r>
+            <m:r>
+              <m:rPr>
+                <m:sty m:val="p"/>
+              </m:rPr>
+              <m:t>t</m:t>
+            </m:r>
+          </m:sub>
+        </m:sSub>
+        <m:d>
+          <m:dPr>
+            <m:begChr m:val="("/>
+            <m:sepChr m:val=""/>
+            <m:endChr m:val=")"/>
+            <m:grow/>
+          </m:dPr>
+          <m:e>
+            <m:sSub>
+              <m:e>
+                <m:r>
+                  <m:rPr>
+                    <m:sty m:val="p"/>
+                  </m:rPr>
+                  <m:t>f</m:t>
+                </m:r>
+                <m:r>
+                  <m:rPr>
+                    <m:sty m:val="p"/>
+                  </m:rPr>
+                  <m:t>a</m:t>
+                </m:r>
+                <m:r>
+                  <m:rPr>
+                    <m:sty m:val="p"/>
+                  </m:rPr>
+                  <m:t>t</m:t>
+                </m:r>
+              </m:e>
+              <m:sub>
+                <m:r>
+                  <m:t>i</m:t>
+                </m:r>
+              </m:sub>
+            </m:sSub>
+          </m:e>
+        </m:d>
+      </m:oMath>
+      <w:r>
+        <w:t xml:space="preserve"> </w:t>
+      </w:r>
+      <w:r>
+        <w:t xml:space="preserve">and</w:t>
+      </w:r>
+      <w:r>
+        <w:t xml:space="preserve"> </w:t>
+      </w:r>
+      <m:oMath>
+        <m:sSub>
+          <m:e>
+            <m:r>
+              <m:t>β</m:t>
+            </m:r>
+          </m:e>
+          <m:sub>
+            <m:r>
+              <m:t>k</m:t>
+            </m:r>
+            <m:r>
+              <m:rPr>
+                <m:sty m:val="p"/>
+              </m:rPr>
+              <m:t>,</m:t>
+            </m:r>
+            <m:r>
+              <m:rPr>
+                <m:sty m:val="p"/>
+              </m:rPr>
+              <m:t>m</m:t>
+            </m:r>
+            <m:r>
+              <m:rPr>
+                <m:sty m:val="p"/>
+              </m:rPr>
+              <m:t>u</m:t>
+            </m:r>
+            <m:r>
+              <m:rPr>
+                <m:sty m:val="p"/>
+              </m:rPr>
+              <m:t>s</m:t>
+            </m:r>
+            <m:r>
+              <m:rPr>
+                <m:sty m:val="p"/>
+              </m:rPr>
+              <m:t>c</m:t>
+            </m:r>
+            <m:r>
+              <m:rPr>
+                <m:sty m:val="p"/>
+              </m:rPr>
+              <m:t>l</m:t>
+            </m:r>
+            <m:r>
+              <m:rPr>
+                <m:sty m:val="p"/>
+              </m:rPr>
+              <m:t>e</m:t>
+            </m:r>
+          </m:sub>
+        </m:sSub>
+        <m:d>
+          <m:dPr>
+            <m:begChr m:val="("/>
+            <m:sepChr m:val=""/>
+            <m:endChr m:val=")"/>
+            <m:grow/>
+          </m:dPr>
+          <m:e>
+            <m:sSub>
+              <m:e>
+                <m:r>
+                  <m:rPr>
+                    <m:sty m:val="p"/>
+                  </m:rPr>
+                  <m:t>m</m:t>
+                </m:r>
+                <m:r>
+                  <m:rPr>
+                    <m:sty m:val="p"/>
+                  </m:rPr>
+                  <m:t>u</m:t>
+                </m:r>
+                <m:r>
+                  <m:rPr>
+                    <m:sty m:val="p"/>
+                  </m:rPr>
+                  <m:t>s</m:t>
+                </m:r>
+                <m:r>
+                  <m:rPr>
+                    <m:sty m:val="p"/>
+                  </m:rPr>
+                  <m:t>c</m:t>
+                </m:r>
+                <m:r>
+                  <m:rPr>
+                    <m:sty m:val="p"/>
+                  </m:rPr>
+                  <m:t>l</m:t>
+                </m:r>
+                <m:r>
+                  <m:rPr>
+                    <m:sty m:val="p"/>
+                  </m:rPr>
+                  <m:t>e</m:t>
+                </m:r>
+              </m:e>
+              <m:sub>
+                <m:r>
+                  <m:t>i</m:t>
+                </m:r>
+              </m:sub>
+            </m:sSub>
+          </m:e>
+        </m:d>
+      </m:oMath>
+      <w:r>
+        <w:t xml:space="preserve">, to account for confounding by age, sex and body composition variables when modeling RRi kinetics. Prior to fitting either multivariate model, all continuous predictors (immune counts and age) were centered to their mean and scaled by their standard deviation. We specified</w:t>
       </w:r>
       <w:r>
         <w:t xml:space="preserve"> </w:t>
@@ -2584,8 +2808,8 @@
         <w:t xml:space="preserve">to exert a weakly regularizing influence and to mitigate the impact of outliers.</w:t>
       </w:r>
     </w:p>
-    <w:bookmarkEnd w:id="35"/>
-    <w:bookmarkStart w:id="36" w:name="model-fitting-and-inference"/>
+    <w:bookmarkEnd w:id="36"/>
+    <w:bookmarkStart w:id="37" w:name="model-fitting-and-inference"/>
     <w:p>
       <w:pPr>
         <w:pStyle w:val="Ttulo3"/>
@@ -2669,8 +2893,8 @@
         <w:t xml:space="preserve">.</w:t>
       </w:r>
     </w:p>
-    <w:bookmarkEnd w:id="36"/>
-    <w:bookmarkStart w:id="37" w:name="model-diagnostics"/>
+    <w:bookmarkEnd w:id="37"/>
+    <w:bookmarkStart w:id="38" w:name="model-diagnostics"/>
     <w:p>
       <w:pPr>
         <w:pStyle w:val="Ttulo3"/>
@@ -2711,10 +2935,18 @@
         <w:t xml:space="preserve">.</w:t>
       </w:r>
     </w:p>
-    <w:bookmarkEnd w:id="37"/>
+    <w:p>
+      <w:pPr>
+        <w:pStyle w:val="Textoindependiente"/>
+      </w:pPr>
+      <w:r>
+        <w:t xml:space="preserve">Further model diagnostics, parameters and posterior statistics are available in the supplementary material.</w:t>
+      </w:r>
+    </w:p>
     <w:bookmarkEnd w:id="38"/>
     <w:bookmarkEnd w:id="39"/>
-    <w:bookmarkStart w:id="59" w:name="results"/>
+    <w:bookmarkEnd w:id="40"/>
+    <w:bookmarkStart w:id="60" w:name="results"/>
     <w:p>
       <w:pPr>
         <w:pStyle w:val="Ttulo1"/>
@@ -2723,7 +2955,7 @@
         <w:t xml:space="preserve">Results</w:t>
       </w:r>
     </w:p>
-    <w:bookmarkStart w:id="41" w:name="sample-characteristics"/>
+    <w:bookmarkStart w:id="42" w:name="sample-characteristics"/>
     <w:p>
       <w:pPr>
         <w:pStyle w:val="Ttulo2"/>
@@ -2758,7 +2990,7 @@
       <w:pPr>
         <w:pStyle w:val="Textoindependiente"/>
       </w:pPr>
-      <w:bookmarkStart w:id="40" w:name="tab-1"/>
+      <w:bookmarkStart w:id="41" w:name="tab-1"/>
       <w:r>
         <w:rPr>
           <w:b/>
@@ -2766,9 +2998,9 @@
         </w:rPr>
         <w:t xml:space="preserve">Table 1</w:t>
       </w:r>
-      <w:bookmarkEnd w:id="40"/>
-      <w:r>
-        <w:t xml:space="preserve">. Sample characteristics in sociodemographical, immunological variables.</w:t>
+      <w:bookmarkEnd w:id="41"/>
+      <w:r>
+        <w:t xml:space="preserve">. Sample characteristics in sociodemographical, body composition and immunological variables.</w:t>
       </w:r>
     </w:p>
     <w:tbl xmlns:w="http://schemas.openxmlformats.org/wordprocessingml/2006/main" xmlns:wp="http://schemas.openxmlformats.org/drawingml/2006/wordprocessingDrawing" xmlns:r="http://schemas.openxmlformats.org/officeDocument/2006/relationships" xmlns:w14="http://schemas.microsoft.com/office/word/2010/wordml">
@@ -2964,15 +3196,6 @@
               </w:rPr>
               <w:t xml:space="preserve">N = 81</w:t>
             </w:r>
-            <w:r>
-              <w:rPr>
-                <w:vertAlign w:val="superscript"/>
-                <w:i/>
-                <w:rFonts w:ascii="Calibri" w:hAnsi="Calibri"/>
-                <w:sz w:val="20"/>
-              </w:rPr>
-              <w:t xml:space="default">1</w:t>
-            </w:r>
           </w:p>
         </w:tc>
         <w:tc>
@@ -3015,15 +3238,6 @@
                 <w:sz w:val="20"/>
               </w:rPr>
               <w:t xml:space="preserve">N = 56</w:t>
-            </w:r>
-            <w:r>
-              <w:rPr>
-                <w:vertAlign w:val="superscript"/>
-                <w:i/>
-                <w:rFonts w:ascii="Calibri" w:hAnsi="Calibri"/>
-                <w:sz w:val="20"/>
-              </w:rPr>
-              <w:t xml:space="default">1</w:t>
             </w:r>
           </w:p>
         </w:tc>
@@ -3068,15 +3282,6 @@
               </w:rPr>
               <w:t xml:space="preserve">N = 25</w:t>
             </w:r>
-            <w:r>
-              <w:rPr>
-                <w:vertAlign w:val="superscript"/>
-                <w:i/>
-                <w:rFonts w:ascii="Calibri" w:hAnsi="Calibri"/>
-                <w:sz w:val="20"/>
-              </w:rPr>
-              <w:t xml:space="default">1</w:t>
-            </w:r>
           </w:p>
         </w:tc>
         <w:tc>
@@ -3098,15 +3303,6 @@
                 <w:sz w:val="20"/>
               </w:rPr>
               <w:t xml:space="preserve">Difference</w:t>
-            </w:r>
-            <w:r>
-              <w:rPr>
-                <w:vertAlign w:val="superscript"/>
-                <w:i/>
-                <w:rFonts w:ascii="Calibri" w:hAnsi="Calibri"/>
-                <w:sz w:val="20"/>
-              </w:rPr>
-              <w:t xml:space="default">2</w:t>
             </w:r>
           </w:p>
         </w:tc>
@@ -3130,15 +3326,6 @@
                 <w:sz w:val="20"/>
               </w:rPr>
               <w:t xml:space="preserve">95% CI</w:t>
-            </w:r>
-            <w:r>
-              <w:rPr>
-                <w:vertAlign w:val="superscript"/>
-                <w:i/>
-                <w:rFonts w:ascii="Calibri" w:hAnsi="Calibri"/>
-                <w:sz w:val="20"/>
-              </w:rPr>
-              <w:t xml:space="default">2</w:t>
             </w:r>
           </w:p>
         </w:tc>
@@ -3191,7 +3378,7 @@
                 <w:rFonts w:ascii="Calibri" w:hAnsi="Calibri"/>
                 <w:sz w:val="20"/>
               </w:rPr>
-              <w:t xml:space="default">71 ± 6</w:t>
+              <w:t xml:space="default">70.60 ± 5.80</w:t>
             </w:r>
           </w:p>
         </w:tc>
@@ -3215,7 +3402,7 @@
                 <w:rFonts w:ascii="Calibri" w:hAnsi="Calibri"/>
                 <w:sz w:val="20"/>
               </w:rPr>
-              <w:t xml:space="default">70 ± 6</w:t>
+              <w:t xml:space="default">70.07 ± 5.66</w:t>
             </w:r>
           </w:p>
         </w:tc>
@@ -3239,7 +3426,7 @@
                 <w:rFonts w:ascii="Calibri" w:hAnsi="Calibri"/>
                 <w:sz w:val="20"/>
               </w:rPr>
-              <w:t xml:space="default">72 ± 6</w:t>
+              <w:t xml:space="default">71.80 ± 6.06</w:t>
             </w:r>
           </w:p>
         </w:tc>
@@ -3316,6 +3503,751 @@
                 <w:rFonts w:ascii="Calibri" w:hAnsi="Calibri"/>
                 <w:sz w:val="20"/>
               </w:rPr>
+              <w:t xml:space="default">Weight (kg)</w:t>
+            </w:r>
+          </w:p>
+        </w:tc>
+        <w:tc>
+          <w:tcPr>
+            <w:tcBorders>
+              <w:top w:val="single" w:space="0" w:color="D3D3D3"/>
+              <w:bottom w:val="single" w:space="0" w:color="D3D3D3"/>
+              <w:start w:val="single" w:space="0" w:color="D3D3D3"/>
+              <w:end w:val="single" w:space="0" w:color="D3D3D3"/>
+            </w:tcBorders>
+          </w:tcPr>
+          <w:p>
+            <w:pPr>
+              <w:spacing w:before="0" w:after="60"/>
+              <w:keepNext/>
+              <w:jc w:val="center"/>
+            </w:pPr>
+            <w:r>
+              <w:rPr>
+                <w:rFonts w:ascii="Calibri" w:hAnsi="Calibri"/>
+                <w:sz w:val="20"/>
+              </w:rPr>
+              <w:t xml:space="default">74.69 ± 14.48</w:t>
+            </w:r>
+          </w:p>
+        </w:tc>
+        <w:tc>
+          <w:tcPr>
+            <w:tcBorders>
+              <w:top w:val="single" w:space="0" w:color="D3D3D3"/>
+              <w:bottom w:val="single" w:space="0" w:color="D3D3D3"/>
+              <w:start w:val="single" w:space="0" w:color="D3D3D3"/>
+              <w:end w:val="single" w:space="0" w:color="D3D3D3"/>
+            </w:tcBorders>
+          </w:tcPr>
+          <w:p>
+            <w:pPr>
+              <w:spacing w:before="0" w:after="60"/>
+              <w:keepNext/>
+              <w:jc w:val="center"/>
+            </w:pPr>
+            <w:r>
+              <w:rPr>
+                <w:rFonts w:ascii="Calibri" w:hAnsi="Calibri"/>
+                <w:sz w:val="20"/>
+              </w:rPr>
+              <w:t xml:space="default">72.75 ± 14.68</w:t>
+            </w:r>
+          </w:p>
+        </w:tc>
+        <w:tc>
+          <w:tcPr>
+            <w:tcBorders>
+              <w:top w:val="single" w:space="0" w:color="D3D3D3"/>
+              <w:bottom w:val="single" w:space="0" w:color="D3D3D3"/>
+              <w:start w:val="single" w:space="0" w:color="D3D3D3"/>
+              <w:end w:val="single" w:space="0" w:color="D3D3D3"/>
+            </w:tcBorders>
+          </w:tcPr>
+          <w:p>
+            <w:pPr>
+              <w:spacing w:before="0" w:after="60"/>
+              <w:keepNext/>
+              <w:jc w:val="center"/>
+            </w:pPr>
+            <w:r>
+              <w:rPr>
+                <w:rFonts w:ascii="Calibri" w:hAnsi="Calibri"/>
+                <w:sz w:val="20"/>
+              </w:rPr>
+              <w:t xml:space="default">79.16 ± 13.25</w:t>
+            </w:r>
+          </w:p>
+        </w:tc>
+        <w:tc>
+          <w:tcPr>
+            <w:tcBorders>
+              <w:top w:val="single" w:space="0" w:color="D3D3D3"/>
+              <w:bottom w:val="single" w:space="0" w:color="D3D3D3"/>
+              <w:start w:val="single" w:space="0" w:color="D3D3D3"/>
+              <w:end w:val="single" w:space="0" w:color="D3D3D3"/>
+            </w:tcBorders>
+          </w:tcPr>
+          <w:p>
+            <w:pPr>
+              <w:spacing w:before="0" w:after="60"/>
+              <w:keepNext/>
+              <w:jc w:val="center"/>
+            </w:pPr>
+            <w:r>
+              <w:rPr>
+                <w:rFonts w:ascii="Calibri" w:hAnsi="Calibri"/>
+                <w:sz w:val="20"/>
+              </w:rPr>
+              <w:t xml:space="default">-0.47</w:t>
+            </w:r>
+          </w:p>
+        </w:tc>
+        <w:tc>
+          <w:tcPr>
+            <w:tcBorders>
+              <w:top w:val="single" w:space="0" w:color="D3D3D3"/>
+              <w:bottom w:val="single" w:space="0" w:color="D3D3D3"/>
+              <w:start w:val="single" w:space="0" w:color="D3D3D3"/>
+              <w:end w:val="single" w:space="0" w:color="D3D3D3"/>
+            </w:tcBorders>
+          </w:tcPr>
+          <w:p>
+            <w:pPr>
+              <w:spacing w:before="0" w:after="60"/>
+              <w:keepNext/>
+              <w:jc w:val="center"/>
+            </w:pPr>
+            <w:r>
+              <w:rPr>
+                <w:rFonts w:ascii="Calibri" w:hAnsi="Calibri"/>
+                <w:sz w:val="20"/>
+              </w:rPr>
+              <w:t xml:space="default">-0.95, 0.02</w:t>
+            </w:r>
+          </w:p>
+        </w:tc>
+      </w:tr>
+      <w:tr>
+        <w:trPr>
+          <w:cantSplit/>
+        </w:trPr>
+        <w:tc>
+          <w:tcPr>
+            <w:tcBorders>
+              <w:top w:val="single" w:space="0" w:color="D3D3D3"/>
+              <w:bottom w:val="single" w:space="0" w:color="D3D3D3"/>
+              <w:start w:val="single" w:space="0" w:color="D3D3D3"/>
+              <w:end w:val="single" w:space="0" w:color="D3D3D3"/>
+            </w:tcBorders>
+          </w:tcPr>
+          <w:p>
+            <w:pPr>
+              <w:spacing w:before="0" w:after="60"/>
+              <w:keepNext/>
+              <w:jc w:val="start"/>
+            </w:pPr>
+            <w:r>
+              <w:rPr>
+                <w:rFonts w:ascii="Calibri" w:hAnsi="Calibri"/>
+                <w:sz w:val="20"/>
+              </w:rPr>
+              <w:t xml:space="default">Height (cm)</w:t>
+            </w:r>
+          </w:p>
+        </w:tc>
+        <w:tc>
+          <w:tcPr>
+            <w:tcBorders>
+              <w:top w:val="single" w:space="0" w:color="D3D3D3"/>
+              <w:bottom w:val="single" w:space="0" w:color="D3D3D3"/>
+              <w:start w:val="single" w:space="0" w:color="D3D3D3"/>
+              <w:end w:val="single" w:space="0" w:color="D3D3D3"/>
+            </w:tcBorders>
+          </w:tcPr>
+          <w:p>
+            <w:pPr>
+              <w:spacing w:before="0" w:after="60"/>
+              <w:keepNext/>
+              <w:jc w:val="center"/>
+            </w:pPr>
+            <w:r>
+              <w:rPr>
+                <w:rFonts w:ascii="Calibri" w:hAnsi="Calibri"/>
+                <w:sz w:val="20"/>
+              </w:rPr>
+              <w:t xml:space="default">156.72 ± 8.46</w:t>
+            </w:r>
+          </w:p>
+        </w:tc>
+        <w:tc>
+          <w:tcPr>
+            <w:tcBorders>
+              <w:top w:val="single" w:space="0" w:color="D3D3D3"/>
+              <w:bottom w:val="single" w:space="0" w:color="D3D3D3"/>
+              <w:start w:val="single" w:space="0" w:color="D3D3D3"/>
+              <w:end w:val="single" w:space="0" w:color="D3D3D3"/>
+            </w:tcBorders>
+          </w:tcPr>
+          <w:p>
+            <w:pPr>
+              <w:spacing w:before="0" w:after="60"/>
+              <w:keepNext/>
+              <w:jc w:val="center"/>
+            </w:pPr>
+            <w:r>
+              <w:rPr>
+                <w:rFonts w:ascii="Calibri" w:hAnsi="Calibri"/>
+                <w:sz w:val="20"/>
+              </w:rPr>
+              <w:t xml:space="default">153.11 ± 6.13</w:t>
+            </w:r>
+          </w:p>
+        </w:tc>
+        <w:tc>
+          <w:tcPr>
+            <w:tcBorders>
+              <w:top w:val="single" w:space="0" w:color="D3D3D3"/>
+              <w:bottom w:val="single" w:space="0" w:color="D3D3D3"/>
+              <w:start w:val="single" w:space="0" w:color="D3D3D3"/>
+              <w:end w:val="single" w:space="0" w:color="D3D3D3"/>
+            </w:tcBorders>
+          </w:tcPr>
+          <w:p>
+            <w:pPr>
+              <w:spacing w:before="0" w:after="60"/>
+              <w:keepNext/>
+              <w:jc w:val="center"/>
+            </w:pPr>
+            <w:r>
+              <w:rPr>
+                <w:rFonts w:ascii="Calibri" w:hAnsi="Calibri"/>
+                <w:sz w:val="20"/>
+              </w:rPr>
+              <w:t xml:space="default">164.80 ± 7.34</w:t>
+            </w:r>
+          </w:p>
+        </w:tc>
+        <w:tc>
+          <w:tcPr>
+            <w:tcBorders>
+              <w:top w:val="single" w:space="0" w:color="D3D3D3"/>
+              <w:bottom w:val="single" w:space="0" w:color="D3D3D3"/>
+              <w:start w:val="single" w:space="0" w:color="D3D3D3"/>
+              <w:end w:val="single" w:space="0" w:color="D3D3D3"/>
+            </w:tcBorders>
+          </w:tcPr>
+          <w:p>
+            <w:pPr>
+              <w:spacing w:before="0" w:after="60"/>
+              <w:keepNext/>
+              <w:jc w:val="center"/>
+            </w:pPr>
+            <w:r>
+              <w:rPr>
+                <w:rFonts w:ascii="Calibri" w:hAnsi="Calibri"/>
+                <w:sz w:val="20"/>
+              </w:rPr>
+              <w:t xml:space="default">-1.8</w:t>
+            </w:r>
+          </w:p>
+        </w:tc>
+        <w:tc>
+          <w:tcPr>
+            <w:tcBorders>
+              <w:top w:val="single" w:space="0" w:color="D3D3D3"/>
+              <w:bottom w:val="single" w:space="0" w:color="D3D3D3"/>
+              <w:start w:val="single" w:space="0" w:color="D3D3D3"/>
+              <w:end w:val="single" w:space="0" w:color="D3D3D3"/>
+            </w:tcBorders>
+          </w:tcPr>
+          <w:p>
+            <w:pPr>
+              <w:spacing w:before="0" w:after="60"/>
+              <w:keepNext/>
+              <w:jc w:val="center"/>
+            </w:pPr>
+            <w:r>
+              <w:rPr>
+                <w:rFonts w:ascii="Calibri" w:hAnsi="Calibri"/>
+                <w:sz w:val="20"/>
+              </w:rPr>
+              <w:t xml:space="default">-2.3, -1.2</w:t>
+            </w:r>
+          </w:p>
+        </w:tc>
+      </w:tr>
+      <w:tr>
+        <w:trPr>
+          <w:cantSplit/>
+        </w:trPr>
+        <w:tc>
+          <w:tcPr>
+            <w:tcBorders>
+              <w:top w:val="single" w:space="0" w:color="D3D3D3"/>
+              <w:bottom w:val="single" w:space="0" w:color="D3D3D3"/>
+              <w:start w:val="single" w:space="0" w:color="D3D3D3"/>
+              <w:end w:val="single" w:space="0" w:color="D3D3D3"/>
+            </w:tcBorders>
+          </w:tcPr>
+          <w:p>
+            <w:pPr>
+              <w:spacing w:before="0" w:after="60"/>
+              <w:keepNext/>
+              <w:jc w:val="start"/>
+            </w:pPr>
+            <w:r>
+              <w:rPr>
+                <w:rFonts w:ascii="Calibri" w:hAnsi="Calibri"/>
+                <w:sz w:val="20"/>
+              </w:rPr>
+              <w:t xml:space="default">BMI (kg/m2)</w:t>
+            </w:r>
+          </w:p>
+        </w:tc>
+        <w:tc>
+          <w:tcPr>
+            <w:tcBorders>
+              <w:top w:val="single" w:space="0" w:color="D3D3D3"/>
+              <w:bottom w:val="single" w:space="0" w:color="D3D3D3"/>
+              <w:start w:val="single" w:space="0" w:color="D3D3D3"/>
+              <w:end w:val="single" w:space="0" w:color="D3D3D3"/>
+            </w:tcBorders>
+          </w:tcPr>
+          <w:p>
+            <w:pPr>
+              <w:spacing w:before="0" w:after="60"/>
+              <w:keepNext/>
+              <w:jc w:val="center"/>
+            </w:pPr>
+            <w:r>
+              <w:rPr>
+                <w:rFonts w:ascii="Calibri" w:hAnsi="Calibri"/>
+                <w:sz w:val="20"/>
+              </w:rPr>
+              <w:t xml:space="default">30.48 ± 6.16</w:t>
+            </w:r>
+          </w:p>
+        </w:tc>
+        <w:tc>
+          <w:tcPr>
+            <w:tcBorders>
+              <w:top w:val="single" w:space="0" w:color="D3D3D3"/>
+              <w:bottom w:val="single" w:space="0" w:color="D3D3D3"/>
+              <w:start w:val="single" w:space="0" w:color="D3D3D3"/>
+              <w:end w:val="single" w:space="0" w:color="D3D3D3"/>
+            </w:tcBorders>
+          </w:tcPr>
+          <w:p>
+            <w:pPr>
+              <w:spacing w:before="0" w:after="60"/>
+              <w:keepNext/>
+              <w:jc w:val="center"/>
+            </w:pPr>
+            <w:r>
+              <w:rPr>
+                <w:rFonts w:ascii="Calibri" w:hAnsi="Calibri"/>
+                <w:sz w:val="20"/>
+              </w:rPr>
+              <w:t xml:space="default">31.11 ± 6.69</w:t>
+            </w:r>
+          </w:p>
+        </w:tc>
+        <w:tc>
+          <w:tcPr>
+            <w:tcBorders>
+              <w:top w:val="single" w:space="0" w:color="D3D3D3"/>
+              <w:bottom w:val="single" w:space="0" w:color="D3D3D3"/>
+              <w:start w:val="single" w:space="0" w:color="D3D3D3"/>
+              <w:end w:val="single" w:space="0" w:color="D3D3D3"/>
+            </w:tcBorders>
+          </w:tcPr>
+          <w:p>
+            <w:pPr>
+              <w:spacing w:before="0" w:after="60"/>
+              <w:keepNext/>
+              <w:jc w:val="center"/>
+            </w:pPr>
+            <w:r>
+              <w:rPr>
+                <w:rFonts w:ascii="Calibri" w:hAnsi="Calibri"/>
+                <w:sz w:val="20"/>
+              </w:rPr>
+              <w:t xml:space="default">29.03 ± 4.55</w:t>
+            </w:r>
+          </w:p>
+        </w:tc>
+        <w:tc>
+          <w:tcPr>
+            <w:tcBorders>
+              <w:top w:val="single" w:space="0" w:color="D3D3D3"/>
+              <w:bottom w:val="single" w:space="0" w:color="D3D3D3"/>
+              <w:start w:val="single" w:space="0" w:color="D3D3D3"/>
+              <w:end w:val="single" w:space="0" w:color="D3D3D3"/>
+            </w:tcBorders>
+          </w:tcPr>
+          <w:p>
+            <w:pPr>
+              <w:spacing w:before="0" w:after="60"/>
+              <w:keepNext/>
+              <w:jc w:val="center"/>
+            </w:pPr>
+            <w:r>
+              <w:rPr>
+                <w:rFonts w:ascii="Calibri" w:hAnsi="Calibri"/>
+                <w:sz w:val="20"/>
+              </w:rPr>
+              <w:t xml:space="default">0.37</w:t>
+            </w:r>
+          </w:p>
+        </w:tc>
+        <w:tc>
+          <w:tcPr>
+            <w:tcBorders>
+              <w:top w:val="single" w:space="0" w:color="D3D3D3"/>
+              <w:bottom w:val="single" w:space="0" w:color="D3D3D3"/>
+              <w:start w:val="single" w:space="0" w:color="D3D3D3"/>
+              <w:end w:val="single" w:space="0" w:color="D3D3D3"/>
+            </w:tcBorders>
+          </w:tcPr>
+          <w:p>
+            <w:pPr>
+              <w:spacing w:before="0" w:after="60"/>
+              <w:keepNext/>
+              <w:jc w:val="center"/>
+            </w:pPr>
+            <w:r>
+              <w:rPr>
+                <w:rFonts w:ascii="Calibri" w:hAnsi="Calibri"/>
+                <w:sz w:val="20"/>
+              </w:rPr>
+              <w:t xml:space="default">-0.11, 0.85</w:t>
+            </w:r>
+          </w:p>
+        </w:tc>
+      </w:tr>
+      <w:tr>
+        <w:trPr>
+          <w:cantSplit/>
+        </w:trPr>
+        <w:tc>
+          <w:tcPr>
+            <w:tcBorders>
+              <w:top w:val="single" w:space="0" w:color="D3D3D3"/>
+              <w:bottom w:val="single" w:space="0" w:color="D3D3D3"/>
+              <w:start w:val="single" w:space="0" w:color="D3D3D3"/>
+              <w:end w:val="single" w:space="0" w:color="D3D3D3"/>
+            </w:tcBorders>
+          </w:tcPr>
+          <w:p>
+            <w:pPr>
+              <w:spacing w:before="0" w:after="60"/>
+              <w:keepNext/>
+              <w:jc w:val="start"/>
+            </w:pPr>
+            <w:r>
+              <w:rPr>
+                <w:rFonts w:ascii="Calibri" w:hAnsi="Calibri"/>
+                <w:sz w:val="20"/>
+              </w:rPr>
+              <w:t xml:space="default">Muscle mass (kg)</w:t>
+            </w:r>
+          </w:p>
+        </w:tc>
+        <w:tc>
+          <w:tcPr>
+            <w:tcBorders>
+              <w:top w:val="single" w:space="0" w:color="D3D3D3"/>
+              <w:bottom w:val="single" w:space="0" w:color="D3D3D3"/>
+              <w:start w:val="single" w:space="0" w:color="D3D3D3"/>
+              <w:end w:val="single" w:space="0" w:color="D3D3D3"/>
+            </w:tcBorders>
+          </w:tcPr>
+          <w:p>
+            <w:pPr>
+              <w:spacing w:before="0" w:after="60"/>
+              <w:keepNext/>
+              <w:jc w:val="center"/>
+            </w:pPr>
+            <w:r>
+              <w:rPr>
+                <w:rFonts w:ascii="Calibri" w:hAnsi="Calibri"/>
+                <w:sz w:val="20"/>
+              </w:rPr>
+              <w:t xml:space="default">45.19 ± 8.53</w:t>
+            </w:r>
+          </w:p>
+        </w:tc>
+        <w:tc>
+          <w:tcPr>
+            <w:tcBorders>
+              <w:top w:val="single" w:space="0" w:color="D3D3D3"/>
+              <w:bottom w:val="single" w:space="0" w:color="D3D3D3"/>
+              <w:start w:val="single" w:space="0" w:color="D3D3D3"/>
+              <w:end w:val="single" w:space="0" w:color="D3D3D3"/>
+            </w:tcBorders>
+          </w:tcPr>
+          <w:p>
+            <w:pPr>
+              <w:spacing w:before="0" w:after="60"/>
+              <w:keepNext/>
+              <w:jc w:val="center"/>
+            </w:pPr>
+            <w:r>
+              <w:rPr>
+                <w:rFonts w:ascii="Calibri" w:hAnsi="Calibri"/>
+                <w:sz w:val="20"/>
+              </w:rPr>
+              <w:t xml:space="default">41.02 ± 4.86</w:t>
+            </w:r>
+          </w:p>
+        </w:tc>
+        <w:tc>
+          <w:tcPr>
+            <w:tcBorders>
+              <w:top w:val="single" w:space="0" w:color="D3D3D3"/>
+              <w:bottom w:val="single" w:space="0" w:color="D3D3D3"/>
+              <w:start w:val="single" w:space="0" w:color="D3D3D3"/>
+              <w:end w:val="single" w:space="0" w:color="D3D3D3"/>
+            </w:tcBorders>
+          </w:tcPr>
+          <w:p>
+            <w:pPr>
+              <w:spacing w:before="0" w:after="60"/>
+              <w:keepNext/>
+              <w:jc w:val="center"/>
+            </w:pPr>
+            <w:r>
+              <w:rPr>
+                <w:rFonts w:ascii="Calibri" w:hAnsi="Calibri"/>
+                <w:sz w:val="20"/>
+              </w:rPr>
+              <w:t xml:space="default">54.52 ± 7.57</w:t>
+            </w:r>
+          </w:p>
+        </w:tc>
+        <w:tc>
+          <w:tcPr>
+            <w:tcBorders>
+              <w:top w:val="single" w:space="0" w:color="D3D3D3"/>
+              <w:bottom w:val="single" w:space="0" w:color="D3D3D3"/>
+              <w:start w:val="single" w:space="0" w:color="D3D3D3"/>
+              <w:end w:val="single" w:space="0" w:color="D3D3D3"/>
+            </w:tcBorders>
+          </w:tcPr>
+          <w:p>
+            <w:pPr>
+              <w:spacing w:before="0" w:after="60"/>
+              <w:keepNext/>
+              <w:jc w:val="center"/>
+            </w:pPr>
+            <w:r>
+              <w:rPr>
+                <w:rFonts w:ascii="Calibri" w:hAnsi="Calibri"/>
+                <w:sz w:val="20"/>
+              </w:rPr>
+              <w:t xml:space="default">-2.2</w:t>
+            </w:r>
+          </w:p>
+        </w:tc>
+        <w:tc>
+          <w:tcPr>
+            <w:tcBorders>
+              <w:top w:val="single" w:space="0" w:color="D3D3D3"/>
+              <w:bottom w:val="single" w:space="0" w:color="D3D3D3"/>
+              <w:start w:val="single" w:space="0" w:color="D3D3D3"/>
+              <w:end w:val="single" w:space="0" w:color="D3D3D3"/>
+            </w:tcBorders>
+          </w:tcPr>
+          <w:p>
+            <w:pPr>
+              <w:spacing w:before="0" w:after="60"/>
+              <w:keepNext/>
+              <w:jc w:val="center"/>
+            </w:pPr>
+            <w:r>
+              <w:rPr>
+                <w:rFonts w:ascii="Calibri" w:hAnsi="Calibri"/>
+                <w:sz w:val="20"/>
+              </w:rPr>
+              <w:t xml:space="default">-2.7, -1.6</w:t>
+            </w:r>
+          </w:p>
+        </w:tc>
+      </w:tr>
+      <w:tr>
+        <w:trPr>
+          <w:cantSplit/>
+        </w:trPr>
+        <w:tc>
+          <w:tcPr>
+            <w:tcBorders>
+              <w:top w:val="single" w:space="0" w:color="D3D3D3"/>
+              <w:bottom w:val="single" w:space="0" w:color="D3D3D3"/>
+              <w:start w:val="single" w:space="0" w:color="D3D3D3"/>
+              <w:end w:val="single" w:space="0" w:color="D3D3D3"/>
+            </w:tcBorders>
+          </w:tcPr>
+          <w:p>
+            <w:pPr>
+              <w:spacing w:before="0" w:after="60"/>
+              <w:keepNext/>
+              <w:jc w:val="start"/>
+            </w:pPr>
+            <w:r>
+              <w:rPr>
+                <w:rFonts w:ascii="Calibri" w:hAnsi="Calibri"/>
+                <w:sz w:val="20"/>
+              </w:rPr>
+              <w:t xml:space="default">Body fat (%)</w:t>
+            </w:r>
+          </w:p>
+        </w:tc>
+        <w:tc>
+          <w:tcPr>
+            <w:tcBorders>
+              <w:top w:val="single" w:space="0" w:color="D3D3D3"/>
+              <w:bottom w:val="single" w:space="0" w:color="D3D3D3"/>
+              <w:start w:val="single" w:space="0" w:color="D3D3D3"/>
+              <w:end w:val="single" w:space="0" w:color="D3D3D3"/>
+            </w:tcBorders>
+          </w:tcPr>
+          <w:p>
+            <w:pPr>
+              <w:spacing w:before="0" w:after="60"/>
+              <w:keepNext/>
+              <w:jc w:val="center"/>
+            </w:pPr>
+            <w:r>
+              <w:rPr>
+                <w:rFonts w:ascii="Calibri" w:hAnsi="Calibri"/>
+                <w:sz w:val="20"/>
+              </w:rPr>
+              <w:t xml:space="default">35.35 ± 8.77</w:t>
+            </w:r>
+          </w:p>
+        </w:tc>
+        <w:tc>
+          <w:tcPr>
+            <w:tcBorders>
+              <w:top w:val="single" w:space="0" w:color="D3D3D3"/>
+              <w:bottom w:val="single" w:space="0" w:color="D3D3D3"/>
+              <w:start w:val="single" w:space="0" w:color="D3D3D3"/>
+              <w:end w:val="single" w:space="0" w:color="D3D3D3"/>
+            </w:tcBorders>
+          </w:tcPr>
+          <w:p>
+            <w:pPr>
+              <w:spacing w:before="0" w:after="60"/>
+              <w:keepNext/>
+              <w:jc w:val="center"/>
+            </w:pPr>
+            <w:r>
+              <w:rPr>
+                <w:rFonts w:ascii="Calibri" w:hAnsi="Calibri"/>
+                <w:sz w:val="20"/>
+              </w:rPr>
+              <w:t xml:space="default">39.38 ± 6.46</w:t>
+            </w:r>
+          </w:p>
+        </w:tc>
+        <w:tc>
+          <w:tcPr>
+            <w:tcBorders>
+              <w:top w:val="single" w:space="0" w:color="D3D3D3"/>
+              <w:bottom w:val="single" w:space="0" w:color="D3D3D3"/>
+              <w:start w:val="single" w:space="0" w:color="D3D3D3"/>
+              <w:end w:val="single" w:space="0" w:color="D3D3D3"/>
+            </w:tcBorders>
+          </w:tcPr>
+          <w:p>
+            <w:pPr>
+              <w:spacing w:before="0" w:after="60"/>
+              <w:keepNext/>
+              <w:jc w:val="center"/>
+            </w:pPr>
+            <w:r>
+              <w:rPr>
+                <w:rFonts w:ascii="Calibri" w:hAnsi="Calibri"/>
+                <w:sz w:val="20"/>
+              </w:rPr>
+              <w:t xml:space="default">26.32 ± 6.15</w:t>
+            </w:r>
+          </w:p>
+        </w:tc>
+        <w:tc>
+          <w:tcPr>
+            <w:tcBorders>
+              <w:top w:val="single" w:space="0" w:color="D3D3D3"/>
+              <w:bottom w:val="single" w:space="0" w:color="D3D3D3"/>
+              <w:start w:val="single" w:space="0" w:color="D3D3D3"/>
+              <w:end w:val="single" w:space="0" w:color="D3D3D3"/>
+            </w:tcBorders>
+          </w:tcPr>
+          <w:p>
+            <w:pPr>
+              <w:spacing w:before="0" w:after="60"/>
+              <w:keepNext/>
+              <w:jc w:val="center"/>
+            </w:pPr>
+            <w:r>
+              <w:rPr>
+                <w:rFonts w:ascii="Calibri" w:hAnsi="Calibri"/>
+                <w:sz w:val="20"/>
+              </w:rPr>
+              <w:t xml:space="default">2.1</w:t>
+            </w:r>
+          </w:p>
+        </w:tc>
+        <w:tc>
+          <w:tcPr>
+            <w:tcBorders>
+              <w:top w:val="single" w:space="0" w:color="D3D3D3"/>
+              <w:bottom w:val="single" w:space="0" w:color="D3D3D3"/>
+              <w:start w:val="single" w:space="0" w:color="D3D3D3"/>
+              <w:end w:val="single" w:space="0" w:color="D3D3D3"/>
+            </w:tcBorders>
+          </w:tcPr>
+          <w:p>
+            <w:pPr>
+              <w:spacing w:before="0" w:after="60"/>
+              <w:keepNext/>
+              <w:jc w:val="center"/>
+            </w:pPr>
+            <w:r>
+              <w:rPr>
+                <w:rFonts w:ascii="Calibri" w:hAnsi="Calibri"/>
+                <w:sz w:val="20"/>
+              </w:rPr>
+              <w:t xml:space="default">1.5, 2.7</w:t>
+            </w:r>
+          </w:p>
+        </w:tc>
+      </w:tr>
+      <w:tr>
+        <w:trPr>
+          <w:cantSplit/>
+        </w:trPr>
+        <w:tc>
+          <w:tcPr>
+            <w:tcBorders>
+              <w:top w:val="single" w:space="0" w:color="D3D3D3"/>
+              <w:bottom w:val="single" w:space="0" w:color="D3D3D3"/>
+              <w:start w:val="single" w:space="0" w:color="D3D3D3"/>
+              <w:end w:val="single" w:space="0" w:color="D3D3D3"/>
+            </w:tcBorders>
+          </w:tcPr>
+          <w:p>
+            <w:pPr>
+              <w:spacing w:before="0" w:after="60"/>
+              <w:keepNext/>
+              <w:jc w:val="start"/>
+            </w:pPr>
+            <w:r>
+              <w:rPr>
+                <w:rFonts w:ascii="Calibri" w:hAnsi="Calibri"/>
+                <w:sz w:val="20"/>
+              </w:rPr>
               <w:t xml:space="default">Total lymphocytes (n)</w:t>
             </w:r>
           </w:p>
@@ -3340,7 +4272,7 @@
                 <w:rFonts w:ascii="Calibri" w:hAnsi="Calibri"/>
                 <w:sz w:val="20"/>
               </w:rPr>
-              <w:t xml:space="default">70,686 ± 27,256</w:t>
+              <w:t xml:space="default">70,686.04 ± 27,256.28</w:t>
             </w:r>
           </w:p>
         </w:tc>
@@ -3364,7 +4296,7 @@
                 <w:rFonts w:ascii="Calibri" w:hAnsi="Calibri"/>
                 <w:sz w:val="20"/>
               </w:rPr>
-              <w:t xml:space="default">74,011 ± 28,149</w:t>
+              <w:t xml:space="default">74,011.47 ± 28,149.43</w:t>
             </w:r>
           </w:p>
         </w:tc>
@@ -3388,7 +4320,7 @@
                 <w:rFonts w:ascii="Calibri" w:hAnsi="Calibri"/>
                 <w:sz w:val="20"/>
               </w:rPr>
-              <w:t xml:space="default">63,342 ± 24,116</w:t>
+              <w:t xml:space="default">63,342.38 ± 24,115.72</w:t>
             </w:r>
           </w:p>
         </w:tc>
@@ -3489,7 +4421,7 @@
                 <w:rFonts w:ascii="Calibri" w:hAnsi="Calibri"/>
                 <w:sz w:val="20"/>
               </w:rPr>
-              <w:t xml:space="default">9,752 ± 5,513</w:t>
+              <w:t xml:space="default">9,752.43 ± 5,513.14</w:t>
             </w:r>
           </w:p>
         </w:tc>
@@ -3513,7 +4445,7 @@
                 <w:rFonts w:ascii="Calibri" w:hAnsi="Calibri"/>
                 <w:sz w:val="20"/>
               </w:rPr>
-              <w:t xml:space="default">10,513 ± 5,582</w:t>
+              <w:t xml:space="default">10,513.08 ± 5,581.69</w:t>
             </w:r>
           </w:p>
         </w:tc>
@@ -3537,7 +4469,7 @@
                 <w:rFonts w:ascii="Calibri" w:hAnsi="Calibri"/>
                 <w:sz w:val="20"/>
               </w:rPr>
-              <w:t xml:space="default">8,073 ± 5,071</w:t>
+              <w:t xml:space="default">8,072.67 ± 5,071.42</w:t>
             </w:r>
           </w:p>
         </w:tc>
@@ -3638,7 +4570,7 @@
                 <w:rFonts w:ascii="Calibri" w:hAnsi="Calibri"/>
                 <w:sz w:val="20"/>
               </w:rPr>
-              <w:t xml:space="default">328 ± 218</w:t>
+              <w:t xml:space="default">328.14 ± 217.59</w:t>
             </w:r>
           </w:p>
         </w:tc>
@@ -3662,7 +4594,7 @@
                 <w:rFonts w:ascii="Calibri" w:hAnsi="Calibri"/>
                 <w:sz w:val="20"/>
               </w:rPr>
-              <w:t xml:space="default">340 ± 229</w:t>
+              <w:t xml:space="default">340.15 ± 229.47</w:t>
             </w:r>
           </w:p>
         </w:tc>
@@ -3686,7 +4618,7 @@
                 <w:rFonts w:ascii="Calibri" w:hAnsi="Calibri"/>
                 <w:sz w:val="20"/>
               </w:rPr>
-              <w:t xml:space="default">302 ± 191</w:t>
+              <w:t xml:space="default">302.13 ± 191.29</w:t>
             </w:r>
           </w:p>
         </w:tc>
@@ -3787,7 +4719,7 @@
                 <w:rFonts w:ascii="Calibri" w:hAnsi="Calibri"/>
                 <w:sz w:val="20"/>
               </w:rPr>
-              <w:t xml:space="default">198 ± 139</w:t>
+              <w:t xml:space="default">197.71 ± 138.61</w:t>
             </w:r>
           </w:p>
         </w:tc>
@@ -3811,7 +4743,7 @@
                 <w:rFonts w:ascii="Calibri" w:hAnsi="Calibri"/>
                 <w:sz w:val="20"/>
               </w:rPr>
-              <w:t xml:space="default">202 ± 138</w:t>
+              <w:t xml:space="default">202.10 ± 138.38</w:t>
             </w:r>
           </w:p>
         </w:tc>
@@ -3835,7 +4767,7 @@
                 <w:rFonts w:ascii="Calibri" w:hAnsi="Calibri"/>
                 <w:sz w:val="20"/>
               </w:rPr>
-              <w:t xml:space="default">188 ± 142</w:t>
+              <w:t xml:space="default">188.21 ± 141.61</w:t>
             </w:r>
           </w:p>
         </w:tc>
@@ -3936,7 +4868,7 @@
                 <w:rFonts w:ascii="Calibri" w:hAnsi="Calibri"/>
                 <w:sz w:val="20"/>
               </w:rPr>
-              <w:t xml:space="default">8,351 ± 4,994</w:t>
+              <w:t xml:space="default">8,350.57 ± 4,994.07</w:t>
             </w:r>
           </w:p>
         </w:tc>
@@ -3960,7 +4892,7 @@
                 <w:rFonts w:ascii="Calibri" w:hAnsi="Calibri"/>
                 <w:sz w:val="20"/>
               </w:rPr>
-              <w:t xml:space="default">8,961 ± 5,083</w:t>
+              <w:t xml:space="default">8,960.54 ± 5,082.71</w:t>
             </w:r>
           </w:p>
         </w:tc>
@@ -3984,7 +4916,7 @@
                 <w:rFonts w:ascii="Calibri" w:hAnsi="Calibri"/>
                 <w:sz w:val="20"/>
               </w:rPr>
-              <w:t xml:space="default">7,029 ± 4,624</w:t>
+              <w:t xml:space="default">7,028.96 ± 4,623.91</w:t>
             </w:r>
           </w:p>
         </w:tc>
@@ -4085,7 +5017,7 @@
                 <w:rFonts w:ascii="Calibri" w:hAnsi="Calibri"/>
                 <w:sz w:val="20"/>
               </w:rPr>
-              <w:t xml:space="default">727 ± 488</w:t>
+              <w:t xml:space="default">726.96 ± 487.62</w:t>
             </w:r>
           </w:p>
         </w:tc>
@@ -4109,7 +5041,7 @@
                 <w:rFonts w:ascii="Calibri" w:hAnsi="Calibri"/>
                 <w:sz w:val="20"/>
               </w:rPr>
-              <w:t xml:space="default">807 ± 535</w:t>
+              <w:t xml:space="default">807.08 ± 535.34</w:t>
             </w:r>
           </w:p>
         </w:tc>
@@ -4133,7 +5065,7 @@
                 <w:rFonts w:ascii="Calibri" w:hAnsi="Calibri"/>
                 <w:sz w:val="20"/>
               </w:rPr>
-              <w:t xml:space="default">553 ± 306</w:t>
+              <w:t xml:space="default">553.38 ± 306.48</w:t>
             </w:r>
           </w:p>
         </w:tc>
@@ -4186,96 +5118,9 @@
           </w:p>
         </w:tc>
       </w:tr>
-      <w:tr>
-        <w:trPr>
-          <w:cantSplit/>
-        </w:trPr>
-        <w:tc>
-          <w:tcPr>
-            <w:gridSpan w:val="6"/>
-          </w:tcPr>
-          <w:p>
-            <w:pPr>
-              <w:spacing w:before="0" w:after="60"/>
-              <w:keepNext/>
-            </w:pPr>
-            <w:r>
-              <w:rPr>
-                <w:vertAlign w:val="superscript"/>
-                <w:i/>
-                <w:rFonts w:ascii="Calibri" w:hAnsi="Calibri"/>
-                <w:sz w:val="20"/>
-              </w:rPr>
-              <w:t xml:space="default">1</w:t>
-            </w:r>
-            <w:r>
-              <w:rPr>
-                <w:rFonts w:ascii="Calibri" w:hAnsi="Calibri"/>
-                <w:sz w:val="20"/>
-              </w:rPr>
-              <w:t xml:space="default">Mean ± SD</w:t>
-            </w:r>
-          </w:p>
-        </w:tc>
-      </w:tr>
-      <w:tr>
-        <w:trPr>
-          <w:cantSplit/>
-        </w:trPr>
-        <w:tc>
-          <w:tcPr>
-            <w:gridSpan w:val="6"/>
-          </w:tcPr>
-          <w:p>
-            <w:pPr>
-              <w:spacing w:before="0" w:after="60"/>
-              <w:keepNext/>
-            </w:pPr>
-            <w:r>
-              <w:rPr>
-                <w:vertAlign w:val="superscript"/>
-                <w:i/>
-                <w:rFonts w:ascii="Calibri" w:hAnsi="Calibri"/>
-                <w:sz w:val="20"/>
-              </w:rPr>
-              <w:t xml:space="default">2</w:t>
-            </w:r>
-            <w:r>
-              <w:rPr>
-                <w:rFonts w:ascii="Calibri" w:hAnsi="Calibri"/>
-                <w:sz w:val="20"/>
-              </w:rPr>
-              <w:t xml:space="default">Standardized Mean Difference</w:t>
-            </w:r>
-          </w:p>
-        </w:tc>
-      </w:tr>
-      <w:tr>
-        <w:trPr>
-          <w:cantSplit/>
-        </w:trPr>
-        <w:tc>
-          <w:tcPr>
-            <w:gridSpan w:val="6"/>
-          </w:tcPr>
-          <w:p>
-            <w:pPr>
-              <w:spacing w:before="0" w:after="60"/>
-              <w:keepNext/>
-            </w:pPr>
-            <w:r>
-              <w:rPr>
-                <w:rFonts w:ascii="Calibri" w:hAnsi="Calibri"/>
-                <w:sz w:val="20"/>
-              </w:rPr>
-              <w:t xml:space="preserve">Abbreviation: CI = Confidence Interval</w:t>
-            </w:r>
-          </w:p>
-        </w:tc>
-      </w:tr>
     </w:tbl>
-    <w:bookmarkEnd w:id="41"/>
-    <w:bookmarkStart w:id="46" w:name="Xd559823ffed20eb80f635cd10f144a4c3162005"/>
+    <w:bookmarkEnd w:id="42"/>
+    <w:bookmarkStart w:id="47" w:name="Xd559823ffed20eb80f635cd10f144a4c3162005"/>
     <w:p>
       <w:pPr>
         <w:pStyle w:val="Ttulo2"/>
@@ -4316,20 +5161,20 @@
       <w:r>
         <w:drawing>
           <wp:inline>
-            <wp:extent cx="5600700" cy="5709119"/>
+            <wp:extent cx="5600700" cy="5711593"/>
             <wp:effectExtent b="0" l="0" r="0" t="0"/>
-            <wp:docPr descr="" title="" id="43" name="Picture"/>
+            <wp:docPr descr="" title="" id="44" name="Picture"/>
             <a:graphic>
               <a:graphicData uri="http://schemas.openxmlformats.org/drawingml/2006/picture">
                 <pic:pic>
                   <pic:nvPicPr>
-                    <pic:cNvPr descr="../figures/hand-designed/rri-curve.pdf" id="44" name="Picture"/>
+                    <pic:cNvPr descr="../figures/hand-designed/rri-curve.png" id="45" name="Picture"/>
                     <pic:cNvPicPr>
                       <a:picLocks noChangeArrowheads="1" noChangeAspect="1"/>
                     </pic:cNvPicPr>
                   </pic:nvPicPr>
                   <pic:blipFill>
-                    <a:blip r:embed="rId42"/>
+                    <a:blip r:embed="rId43"/>
                     <a:stretch>
                       <a:fillRect/>
                     </a:stretch>
@@ -4337,7 +5182,7 @@
                   <pic:spPr bwMode="auto">
                     <a:xfrm>
                       <a:off x="0" y="0"/>
-                      <a:ext cx="5600700" cy="5709119"/>
+                      <a:ext cx="5600700" cy="5711593"/>
                     </a:xfrm>
                     <a:prstGeom prst="rect">
                       <a:avLst/>
@@ -4360,7 +5205,7 @@
       <w:pPr>
         <w:pStyle w:val="Textoindependiente"/>
       </w:pPr>
-      <w:bookmarkStart w:id="45" w:name="fig-2"/>
+      <w:bookmarkStart w:id="46" w:name="fig-2"/>
       <w:r>
         <w:rPr>
           <w:b/>
@@ -4368,7 +5213,7 @@
         </w:rPr>
         <w:t xml:space="preserve">Figure 2</w:t>
       </w:r>
-      <w:bookmarkEnd w:id="45"/>
+      <w:bookmarkEnd w:id="46"/>
       <w:r>
         <w:t xml:space="preserve">. Cardiac autonomic trajectories given by RRi dynamics in response to exercise as described by the RRi-vs-time model. This image also depicts the rest-exercise-recovery protocol used to induce the autonomic changes in response to physical exertion. The parameters</w:t>
       </w:r>
@@ -4470,7 +5315,7 @@
         <w:t xml:space="preserve"> </w:t>
       </w:r>
       <w:r>
-        <w:t xml:space="preserve">was 876.9 ms (CI</w:t>
+        <w:t xml:space="preserve">was 884.77 ms (CI</w:t>
       </w:r>
       <w:r>
         <w:rPr>
@@ -4479,7 +5324,7 @@
         <w:t xml:space="preserve">95%</w:t>
       </w:r>
       <w:r>
-        <w:t xml:space="preserve">[845.5, 906.6]), with an exercise induced drop (</w:t>
+        <w:t xml:space="preserve">[840.27, 925.77]), with an exercise induced drop (</w:t>
       </w:r>
       <m:oMath>
         <m:r>
@@ -4487,7 +5332,7 @@
         </m:r>
       </m:oMath>
       <w:r>
-        <w:t xml:space="preserve">) of 386.6 (CI</w:t>
+        <w:t xml:space="preserve">) of 403.99 (CI</w:t>
       </w:r>
       <w:r>
         <w:rPr>
@@ -4496,7 +5341,7 @@
         <w:t xml:space="preserve">95%</w:t>
       </w:r>
       <w:r>
-        <w:t xml:space="preserve">[351.0, 420.3]). The recovery proportion (</w:t>
+        <w:t xml:space="preserve">[355.6, 451.58]). The recovery proportion (</w:t>
       </w:r>
       <m:oMath>
         <m:r>
@@ -4521,7 +5366,7 @@
         <w:t xml:space="preserve"> </w:t>
       </w:r>
       <w:r>
-        <w:t xml:space="preserve">was 0.9 (CI</w:t>
+        <w:t xml:space="preserve">was 0.89 (CI</w:t>
       </w:r>
       <w:r>
         <w:rPr>
@@ -4530,7 +5375,7 @@
         <w:t xml:space="preserve">95%</w:t>
       </w:r>
       <w:r>
-        <w:t xml:space="preserve">[0.86, 0.93]).</w:t>
+        <w:t xml:space="preserve">[0.84, 0.94]).</w:t>
       </w:r>
     </w:p>
     <w:p>
@@ -4546,7 +5391,7 @@
         </m:r>
       </m:oMath>
       <w:r>
-        <w:t xml:space="preserve">) of 2.96 min</w:t>
+        <w:t xml:space="preserve">) of 3.01 min</w:t>
       </w:r>
       <w:r>
         <w:rPr>
@@ -4567,7 +5412,7 @@
         <w:t xml:space="preserve">95%</w:t>
       </w:r>
       <w:r>
-        <w:t xml:space="preserve">[2.63, 3.26]) and a post exercise recovery rate (</w:t>
+        <w:t xml:space="preserve">[2.57, 3.44]) and a post exercise recovery rate (</w:t>
       </w:r>
       <m:oMath>
         <m:r>
@@ -4575,7 +5420,7 @@
         </m:r>
       </m:oMath>
       <w:r>
-        <w:t xml:space="preserve">) of 2.29 min</w:t>
+        <w:t xml:space="preserve">) of 2.18 min</w:t>
       </w:r>
       <w:r>
         <w:rPr>
@@ -4596,7 +5441,7 @@
         <w:t xml:space="preserve">95%</w:t>
       </w:r>
       <w:r>
-        <w:t xml:space="preserve">[1.91, 2.69]).</w:t>
+        <w:t xml:space="preserve">[1.63, 2.71]).</w:t>
       </w:r>
     </w:p>
     <w:p>
@@ -4612,7 +5457,7 @@
         </m:r>
       </m:oMath>
       <w:r>
-        <w:t xml:space="preserve">) drop aligned at 6.75 (CI</w:t>
+        <w:t xml:space="preserve">) drop aligned at 6.89 (CI</w:t>
       </w:r>
       <w:r>
         <w:rPr>
@@ -4621,7 +5466,7 @@
         <w:t xml:space="preserve">95%</w:t>
       </w:r>
       <w:r>
-        <w:t xml:space="preserve">[6.58, 6.91]) and a duration of the exertion-related RRi depression (</w:t>
+        <w:t xml:space="preserve">[6.66, 7.11]) and a duration of the exertion-related RRi depression (</w:t>
       </w:r>
       <m:oMath>
         <m:r>
@@ -4629,7 +5474,7 @@
         </m:r>
       </m:oMath>
       <w:r>
-        <w:t xml:space="preserve">) was prolonged for 2.47 (CI</w:t>
+        <w:t xml:space="preserve">) was prolonged for 2.50 (CI</w:t>
       </w:r>
       <w:r>
         <w:rPr>
@@ -4638,11 +5483,11 @@
         <w:t xml:space="preserve">95%</w:t>
       </w:r>
       <w:r>
-        <w:t xml:space="preserve">[2.3, 2.62]).</w:t>
-      </w:r>
-    </w:p>
-    <w:bookmarkEnd w:id="46"/>
-    <w:bookmarkStart w:id="58" w:name="X87377ed2c4ed4496bec6aafb2786480f783b997"/>
+        <w:t xml:space="preserve">[2.28, 2.72]).</w:t>
+      </w:r>
+    </w:p>
+    <w:bookmarkEnd w:id="47"/>
+    <w:bookmarkStart w:id="59" w:name="X87377ed2c4ed4496bec6aafb2786480f783b997"/>
     <w:p>
       <w:pPr>
         <w:pStyle w:val="Ttulo2"/>
@@ -4680,20 +5525,20 @@
       <w:r>
         <w:drawing>
           <wp:inline>
-            <wp:extent cx="5600700" cy="3218072"/>
+            <wp:extent cx="5600700" cy="3216542"/>
             <wp:effectExtent b="0" l="0" r="0" t="0"/>
-            <wp:docPr descr="" title="" id="48" name="Picture"/>
+            <wp:docPr descr="" title="" id="49" name="Picture"/>
             <a:graphic>
               <a:graphicData uri="http://schemas.openxmlformats.org/drawingml/2006/picture">
                 <pic:pic>
                   <pic:nvPicPr>
-                    <pic:cNvPr descr="../figures/hand-designed/rri-signatures.pdf" id="49" name="Picture"/>
+                    <pic:cNvPr descr="../figures/hand-designed/rri-signatures.png" id="50" name="Picture"/>
                     <pic:cNvPicPr>
                       <a:picLocks noChangeArrowheads="1" noChangeAspect="1"/>
                     </pic:cNvPicPr>
                   </pic:nvPicPr>
                   <pic:blipFill>
-                    <a:blip r:embed="rId47"/>
+                    <a:blip r:embed="rId48"/>
                     <a:stretch>
                       <a:fillRect/>
                     </a:stretch>
@@ -4701,7 +5546,7 @@
                   <pic:spPr bwMode="auto">
                     <a:xfrm>
                       <a:off x="0" y="0"/>
-                      <a:ext cx="5600700" cy="3218072"/>
+                      <a:ext cx="5600700" cy="3216542"/>
                     </a:xfrm>
                     <a:prstGeom prst="rect">
                       <a:avLst/>
@@ -4724,7 +5569,7 @@
       <w:pPr>
         <w:pStyle w:val="Textoindependiente"/>
       </w:pPr>
-      <w:bookmarkStart w:id="50" w:name="fig-3"/>
+      <w:bookmarkStart w:id="51" w:name="fig-3"/>
       <w:r>
         <w:rPr>
           <w:b/>
@@ -4732,12 +5577,12 @@
         </w:rPr>
         <w:t xml:space="preserve">Figure 3</w:t>
       </w:r>
-      <w:bookmarkEnd w:id="50"/>
+      <w:bookmarkEnd w:id="51"/>
       <w:r>
         <w:t xml:space="preserve">. Exercise-induced RRi signatures dependent on B cell counts with CD21 and CD11c expressions. Each RRi-vs-time curve correspond to the simulation of RRi dynamics based on the predicted model parameters for the corresponding combination of B cell phenotypes (of CD21 and CD11c) below and above two standard deviations, while keeping the remaining cell markers counts constant at their mean. Depicted effects are adjusted for confounding variables.</w:t>
       </w:r>
     </w:p>
-    <w:bookmarkStart w:id="51" w:name="cd21-cd11c-"/>
+    <w:bookmarkStart w:id="52" w:name="cd21-cd11c-"/>
     <w:p>
       <w:pPr>
         <w:pStyle w:val="Ttulo3"/>
@@ -4841,8 +5686,8 @@
         <w:t xml:space="preserve">[-0.36, 1.34], pd = 87.8%, ps = 82.2%).</w:t>
       </w:r>
     </w:p>
-    <w:bookmarkEnd w:id="51"/>
-    <w:bookmarkStart w:id="52" w:name="cd21-cd11c"/>
+    <w:bookmarkEnd w:id="52"/>
+    <w:bookmarkStart w:id="53" w:name="cd21-cd11c"/>
     <w:p>
       <w:pPr>
         <w:pStyle w:val="Ttulo3"/>
@@ -4874,7 +5719,7 @@
         <w:pStyle w:val="FirstParagraph"/>
       </w:pPr>
       <w:r>
-        <w:t xml:space="preserve">For individuals with more expression of both CD21 and CD11c (i.e., double positive), we observed a higher RRi at rest (ES on</w:t>
+        <w:t xml:space="preserve">For individuals with more expression of both CD21 and CD11c (i.e., double positive), we observed a 99.5% posterior probability of higher RRi at rest (ES on</w:t>
       </w:r>
       <w:r>
         <w:t xml:space="preserve"> </w:t>
@@ -4888,7 +5733,7 @@
         <w:t xml:space="preserve"> </w:t>
       </w:r>
       <w:r>
-        <w:t xml:space="preserve">= 0.52, CI</w:t>
+        <w:t xml:space="preserve">= 0.48, CI</w:t>
       </w:r>
       <w:r>
         <w:rPr>
@@ -4897,7 +5742,7 @@
         <w:t xml:space="preserve">95%</w:t>
       </w:r>
       <w:r>
-        <w:t xml:space="preserve">[0.18, 0.86], pd = 99.8%, ps = 98.9%), more pronounced exercise-induced RRi decrease (ES on</w:t>
+        <w:t xml:space="preserve">[0.11, 0.84], pd = 99.5%, ps = 97.9%), 97.3% posterior probability of more pronounced exercise-induced RRi decrease (ES on</w:t>
       </w:r>
       <w:r>
         <w:t xml:space="preserve"> </w:t>
@@ -4911,7 +5756,7 @@
         <w:t xml:space="preserve"> </w:t>
       </w:r>
       <w:r>
-        <w:t xml:space="preserve">= 0.4, CI</w:t>
+        <w:t xml:space="preserve">= 0.34, CI</w:t>
       </w:r>
       <w:r>
         <w:rPr>
@@ -4920,7 +5765,7 @@
         <w:t xml:space="preserve">95%</w:t>
       </w:r>
       <w:r>
-        <w:t xml:space="preserve">[0.06, 0.75], pd = 98.8%, ps = 95.6%), less post-exercise RRi recovery (ES on</w:t>
+        <w:t xml:space="preserve">[0, 0.71], pd = 97.3%, ps = 91.5%), 91.5% posterior probability of less post-exercise RRi recovery proportion (ES on</w:t>
       </w:r>
       <w:r>
         <w:t xml:space="preserve"> </w:t>
@@ -4934,7 +5779,7 @@
         <w:t xml:space="preserve"> </w:t>
       </w:r>
       <w:r>
-        <w:t xml:space="preserve">= -0.28, CI</w:t>
+        <w:t xml:space="preserve">= -0.24, CI</w:t>
       </w:r>
       <w:r>
         <w:rPr>
@@ -4943,7 +5788,7 @@
         <w:t xml:space="preserve">95%</w:t>
       </w:r>
       <w:r>
-        <w:t xml:space="preserve">[-0.61, 0.06], pd = 95.4%, ps = 85.7%) and higher duration of RRi depression till recovery kinetics begin relative to RRi drop (ES on</w:t>
+        <w:t xml:space="preserve">[-0.6, 0.1], pd = 91.5%, ps = 79.1%) and 90.5% posterior probability of higher duration of RRi depression till recovery kinetics begin, relative to the RRi drop (ES on</w:t>
       </w:r>
       <w:r>
         <w:t xml:space="preserve"> </w:t>
@@ -4957,7 +5802,7 @@
         <w:t xml:space="preserve"> </w:t>
       </w:r>
       <w:r>
-        <w:t xml:space="preserve">= 0.3, CI</w:t>
+        <w:t xml:space="preserve">= 0.26, CI</w:t>
       </w:r>
       <w:r>
         <w:rPr>
@@ -4966,11 +5811,11 @@
         <w:t xml:space="preserve">95%</w:t>
       </w:r>
       <w:r>
-        <w:t xml:space="preserve">[-0.08, 0.67], pd = 94.3%, ps = 85.7%).</w:t>
-      </w:r>
-    </w:p>
-    <w:bookmarkEnd w:id="52"/>
-    <w:bookmarkStart w:id="53" w:name="cd21--cd11c-"/>
+        <w:t xml:space="preserve">[-0.12, 0.67], pd = 90.5%, ps = 79.5%).</w:t>
+      </w:r>
+    </w:p>
+    <w:bookmarkEnd w:id="53"/>
+    <w:bookmarkStart w:id="54" w:name="cd21--cd11c-"/>
     <w:p>
       <w:pPr>
         <w:pStyle w:val="Ttulo3"/>
@@ -5002,7 +5847,7 @@
         <w:pStyle w:val="FirstParagraph"/>
       </w:pPr>
       <w:r>
-        <w:t xml:space="preserve">On the other side, individuals with higher counts of B cells absent of CD21 or CD11c markers (i.e., double negative) experienced lower baseline RRi (ES on</w:t>
+        <w:t xml:space="preserve">On the other side, individuals with higher counts of B cells absent of CD21 or CD11c markers (i.e., double negative) had 93.5% posterior probability of lower resting RRi (ES on</w:t>
       </w:r>
       <w:r>
         <w:t xml:space="preserve"> </w:t>
@@ -5016,7 +5861,7 @@
         <w:t xml:space="preserve"> </w:t>
       </w:r>
       <w:r>
-        <w:t xml:space="preserve">= -0.29, CI</w:t>
+        <w:t xml:space="preserve">= -0.31, CI</w:t>
       </w:r>
       <w:r>
         <w:rPr>
@@ -5025,7 +5870,7 @@
         <w:t xml:space="preserve">95%</w:t>
       </w:r>
       <w:r>
-        <w:t xml:space="preserve">[-0.67, 0.1], pd = 92.9%, ps = 83.1%), less exercise-induced RRi decrease (ES on</w:t>
+        <w:t xml:space="preserve">[-0.7, 0.09], pd = 93.5%, ps = 84.7%), 98.2% posterior probability of less exercise-induced RRi decrease (ES on</w:t>
       </w:r>
       <w:r>
         <w:t xml:space="preserve"> </w:t>
@@ -5048,7 +5893,7 @@
         <w:t xml:space="preserve">95%</w:t>
       </w:r>
       <w:r>
-        <w:t xml:space="preserve">[-0.8, -0.03], pd = 98.2%, ps = 94.7%), better post-exercise recovery (ES on</w:t>
+        <w:t xml:space="preserve">[-0.8, -0.02], pd = 98.2%, ps = 94.2%), 96.1% posterior probability of better post-exercise recovery (ES on</w:t>
       </w:r>
       <w:r>
         <w:t xml:space="preserve"> </w:t>
@@ -5062,7 +5907,7 @@
         <w:t xml:space="preserve"> </w:t>
       </w:r>
       <w:r>
-        <w:t xml:space="preserve">= 0.31, CI</w:t>
+        <w:t xml:space="preserve">= 0.34, CI</w:t>
       </w:r>
       <w:r>
         <w:rPr>
@@ -5071,7 +5916,7 @@
         <w:t xml:space="preserve">95%</w:t>
       </w:r>
       <w:r>
-        <w:t xml:space="preserve">[-0.05, 0.69], pd = 94.9%, ps = 86.6%), steeper RRi drop (ES on</w:t>
+        <w:t xml:space="preserve">[-0.04, 0.72], pd = 96.1%, ps = 89.2%), 98% posterior probability of steeper RRi drop (ES on</w:t>
       </w:r>
       <w:r>
         <w:t xml:space="preserve"> </w:t>
@@ -5085,7 +5930,7 @@
         <w:t xml:space="preserve"> </w:t>
       </w:r>
       <w:r>
-        <w:t xml:space="preserve">= 0.4, CI</w:t>
+        <w:t xml:space="preserve">= 0.44, CI</w:t>
       </w:r>
       <w:r>
         <w:rPr>
@@ -5094,7 +5939,7 @@
         <w:t xml:space="preserve">95%</w:t>
       </w:r>
       <w:r>
-        <w:t xml:space="preserve">[-0.02, 0.81], pd = 97.2%, ps = 92.2%) and early initiation of cardiac autonomic kinematics (ES on</w:t>
+        <w:t xml:space="preserve">[-0.01, 0.84], pd = 98%, ps = 94.4%) and 92.8% posterior probability of early initiation of cardiac autonomic kinematics (ES on</w:t>
       </w:r>
       <w:r>
         <w:t xml:space="preserve"> </w:t>
@@ -5105,7 +5950,7 @@
         </m:r>
       </m:oMath>
       <w:r>
-        <w:t xml:space="preserve">= -0.38, CI</w:t>
+        <w:t xml:space="preserve">= -0.3, CI</w:t>
       </w:r>
       <w:r>
         <w:rPr>
@@ -5114,11 +5959,11 @@
         <w:t xml:space="preserve">95%</w:t>
       </w:r>
       <w:r>
-        <w:t xml:space="preserve">[-0.77, 0.05], pd = 96.3%, ps = 90.7%).</w:t>
-      </w:r>
-    </w:p>
-    <w:bookmarkEnd w:id="53"/>
-    <w:bookmarkStart w:id="57" w:name="cd21--cd11c"/>
+        <w:t xml:space="preserve">[-0.68, 0.14], pd = 92.8%, ps = 83.5%).</w:t>
+      </w:r>
+    </w:p>
+    <w:bookmarkEnd w:id="54"/>
+    <w:bookmarkStart w:id="58" w:name="cd21--cd11c"/>
     <w:p>
       <w:pPr>
         <w:pStyle w:val="Ttulo3"/>
@@ -5150,7 +5995,7 @@
         <w:pStyle w:val="FirstParagraph"/>
       </w:pPr>
       <w:r>
-        <w:t xml:space="preserve">For B cells with more CD11c expression, but not CD21, we observed that greater counts of this cell phenotype were associated 73% probability of having a significant slower RRi drop initiated by exercise (ES on</w:t>
+        <w:t xml:space="preserve">For B cells with more CD11c expression, but not CD21, we observed that greater counts of this cell phenotype were associated 73% posterior probability of having a slower, or less steep, RRi drop initiated by exercise (ES on</w:t>
       </w:r>
       <w:r>
         <w:t xml:space="preserve"> </w:t>
@@ -5164,7 +6009,7 @@
         <w:t xml:space="preserve"> </w:t>
       </w:r>
       <w:r>
-        <w:t xml:space="preserve">= -0.21, CI</w:t>
+        <w:t xml:space="preserve">= -0.24, CI</w:t>
       </w:r>
       <w:r>
         <w:rPr>
@@ -5173,7 +6018,7 @@
         <w:t xml:space="preserve">95%</w:t>
       </w:r>
       <w:r>
-        <w:t xml:space="preserve">[-0.58, 0.15], pd = 88%, ps = 73%) and close to 90% probability of observing a significant delay in exercise-induced cardiac autonomic kinematics (ES on</w:t>
+        <w:t xml:space="preserve">[-0.61, 0.13], pd = 90.2%, ps = 76.8%) and 95.9% posterior probability of observing a delay in exercise-induced cardiac autonomic kinematics (ES on</w:t>
       </w:r>
       <w:r>
         <w:t xml:space="preserve"> </w:t>
@@ -5196,7 +6041,7 @@
         <w:t xml:space="preserve">95%</w:t>
       </w:r>
       <w:r>
-        <w:t xml:space="preserve">[-0.04, 0.69], pd = 96%, ps = 89%).</w:t>
+        <w:t xml:space="preserve">[-0.04, 0.68], pd = 95.9%, ps = 88.7%).</w:t>
       </w:r>
     </w:p>
     <w:p>
@@ -5204,7 +6049,7 @@
         <w:pStyle w:val="Textoindependiente"/>
       </w:pPr>
       <w:r>
-        <w:t xml:space="preserve">The specific effect of each specific B cell phenotype on the different aspects of RRi dynamics can be seen in</w:t>
+        <w:t xml:space="preserve">The posterior distribution for each effect for all B cell phenotypes on the different parameters controlling the exercise-induced RRi dynamics can be seen in</w:t>
       </w:r>
       <w:r>
         <w:t xml:space="preserve"> </w:t>
@@ -5230,18 +6075,18 @@
           <wp:inline>
             <wp:extent cx="5600700" cy="5600700"/>
             <wp:effectExtent b="0" l="0" r="0" t="0"/>
-            <wp:docPr descr="" title="" id="55" name="Picture"/>
+            <wp:docPr descr="" title="" id="56" name="Picture"/>
             <a:graphic>
               <a:graphicData uri="http://schemas.openxmlformats.org/drawingml/2006/picture">
                 <pic:pic>
                   <pic:nvPicPr>
-                    <pic:cNvPr descr="../figures/fig_params_vs_immune_adjusted.pdf" id="56" name="Picture"/>
+                    <pic:cNvPr descr="../figures/fig_params_vs_immune_adjusted.png" id="57" name="Picture"/>
                     <pic:cNvPicPr>
                       <a:picLocks noChangeArrowheads="1" noChangeAspect="1"/>
                     </pic:cNvPicPr>
                   </pic:nvPicPr>
                   <pic:blipFill>
-                    <a:blip r:embed="rId54"/>
+                    <a:blip r:embed="rId55"/>
                     <a:stretch>
                       <a:fillRect/>
                     </a:stretch>
@@ -5283,7 +6128,7 @@
         </w:r>
       </w:hyperlink>
       <w:r>
-        <w:t xml:space="preserve">. Posterior distribution of the standardized effect of B cell CD21 and CD11c expression on the magnitude of model parameters influencing the exercise-induced cardiac autonomic dynamics.</w:t>
+        <w:t xml:space="preserve">. Posterior distribution of the standardized effect of B cell CD21 and CD11c expression on model parameters influencing the exercise-induced cardiac autonomic dynamics.</w:t>
       </w:r>
       <w:r>
         <w:t xml:space="preserve"> </w:t>
@@ -5406,10 +6251,10 @@
         <w:t xml:space="preserve">, that takes before the recovery kinetics begin.</w:t>
       </w:r>
     </w:p>
-    <w:bookmarkEnd w:id="57"/>
     <w:bookmarkEnd w:id="58"/>
     <w:bookmarkEnd w:id="59"/>
-    <w:bookmarkStart w:id="63" w:name="discussion"/>
+    <w:bookmarkEnd w:id="60"/>
+    <w:bookmarkStart w:id="64" w:name="discussion"/>
     <w:p>
       <w:pPr>
         <w:pStyle w:val="Ttulo1"/>
@@ -5444,7 +6289,7 @@
         <w:t xml:space="preserve"> </w:t>
       </w:r>
       <w:r>
-        <w:t xml:space="preserve">(double positive) B cells exhibited characteristics of heightened parasympathetic activity at rest, including elevated baseline vagal tone, longer resting RR intervals, and greater initial heart rate variability. This group also displayed a blunted sympathetic response during exercise, indicated by a smaller abrupt drop in RRi, and a protracted cardiac recovery post-exercise. Conversely, participants with a predominance of CD21</w:t>
+        <w:t xml:space="preserve">(double positive) B cells exhibited characteristics of heightened parasympathetic activity at rest, including elevated baseline vagal tone and a longer resting RR intervals. This group also displayed an increased sympathetic response during exercise, indicated by an abrupt drop in RRi, a decreased cardiac recovery post-exercise and a longer time-to-recovery began. Conversely, participants with a predominance of CD21</w:t>
       </w:r>
       <w:r>
         <w:rPr>
@@ -5465,7 +6310,7 @@
         <w:t xml:space="preserve"> </w:t>
       </w:r>
       <w:r>
-        <w:t xml:space="preserve">(double negative) B cells showed the opposite autonomic profile: low baseline vagal tone, characterized by shorter RR intervals and lower initial variability. They also presented an exaggerated sympathetic response to physical exertion, reflected in a marked decrease in RRi, and a more rapid return to baseline heart rate following exercise. These contrasting observations suggest that the relative abundance of these B cell subpopulations may serve as an indicator of an individual’s autonomic balance, with the CD21</w:t>
+        <w:t xml:space="preserve">(double negative) B cells showed the opposite autonomic profile: low baseline vagal tone characterized by shorter RR and intervals. They also presented a decreased sympathetic response to physical exertion, reflected in a smaller, but steeper, drop in RRi, and a more close-to-baseline heart rate return following exercise. These contrasting observations suggest that the relative abundance of these B cell subpopulations may serve as an indicator of an individual’s autonomic balance, with the CD21</w:t>
       </w:r>
       <w:r>
         <w:rPr>
@@ -5486,7 +6331,7 @@
         <w:t xml:space="preserve"> </w:t>
       </w:r>
       <w:r>
-        <w:t xml:space="preserve">phenotype aligning with a vagally dominant state and dampened sympathetic reactivity, while the CD21</w:t>
+        <w:t xml:space="preserve">phenotype aligning with a vagally dominant state with increased sympathetic reactivity, while the CD21</w:t>
       </w:r>
       <w:r>
         <w:rPr>
@@ -5507,10 +6352,10 @@
         <w:t xml:space="preserve"> </w:t>
       </w:r>
       <w:r>
-        <w:t xml:space="preserve">phenotype corresponds to a more sympathetically inclined state coupled with efficient compensatory vagal capacity.</w:t>
-      </w:r>
-    </w:p>
-    <w:bookmarkStart w:id="60" w:name="X14d89ac091f5d2b75b52fd90fc0c331f7364f99"/>
+        <w:t xml:space="preserve">phenotype corresponds to a more sympathetically inclined state coupled with efficient compensatory vagal recovery capacity.</w:t>
+      </w:r>
+    </w:p>
+    <w:bookmarkStart w:id="61" w:name="X14d89ac091f5d2b75b52fd90fc0c331f7364f99"/>
     <w:p>
       <w:pPr>
         <w:pStyle w:val="Ttulo3"/>
@@ -5649,7 +6494,7 @@
         <w:pStyle w:val="Textoindependiente"/>
       </w:pPr>
       <w:r>
-        <w:t xml:space="preserve">The attenuated sympathetic response during exercise observed in this group is another notable finding. While a high resting vagal tone typically leads to a more pronounced vagal withdrawal at the onset of exercise, our data suggest a limited initial heart rate acceleration, potentially due to cholinergic modulation of the autonomic nervous system (ANS)</w:t>
+        <w:t xml:space="preserve">The increased sympathetic response during exercise observed in this group is another notable finding. Moreover, a high resting vagal tone typically leads to a more pronounced vagal withdrawal at the onset of exercise, which aligns well with the observed data, suggesting a more pronounced initial heart rate acceleration, potentially due to increased vagal withdrawal and cholinergic modulation of the autonomic nervous system (ANS)</w:t>
       </w:r>
       <w:r>
         <w:t xml:space="preserve"> </w:t>
@@ -5667,7 +6512,7 @@
         <w:t xml:space="preserve">(27)</w:t>
       </w:r>
       <w:r>
-        <w:t xml:space="preserve">, potentially preventing excessive immune activation in response to physical stress, thus suggesting a more controlled immune state in individuals with a dominant vagal influence.</w:t>
+        <w:t xml:space="preserve">, potentially preventing marked immune activation in response to physical stress, thus suggesting a more controlled immune state in individuals with a dominant vagal influence.</w:t>
       </w:r>
     </w:p>
     <w:p>
@@ -5696,7 +6541,25 @@
         <w:t xml:space="preserve"> </w:t>
       </w:r>
       <w:r>
-        <w:t xml:space="preserve">B cells took longer to recover. This protracted recovery could stem from a less efficient re-establishment of autonomic balance following a moderated sympathetic response, where the sympathetic nervous system (SNS) might not have been sufficiently activated to trigger a strong subsequent vagal rebound. Alternatively, it might indicate a degree of autonomic rigidity</w:t>
+        <w:t xml:space="preserve">B cells took longer to recover at the same extent that individuals with greater CD21</w:t>
+      </w:r>
+      <w:r>
+        <w:rPr>
+          <w:vertAlign w:val="superscript"/>
+        </w:rPr>
+        <w:t xml:space="preserve">-</w:t>
+      </w:r>
+      <w:r>
+        <w:t xml:space="preserve">/CD11c</w:t>
+      </w:r>
+      <w:r>
+        <w:rPr>
+          <w:vertAlign w:val="superscript"/>
+        </w:rPr>
+        <w:t xml:space="preserve">-</w:t>
+      </w:r>
+      <w:r>
+        <w:t xml:space="preserve">. This protracted recovery could stem from a less efficient re-establishment of autonomic balance following a moderated sympathetic response, where the sympathetic nervous system (SNS) might not have been sufficiently activated to trigger a strong subsequent vagal rebound. Alternatively, it might indicate a degree of autonomic rigidity</w:t>
       </w:r>
       <w:r>
         <w:t xml:space="preserve"> </w:t>
@@ -5778,7 +6641,7 @@
         <w:t xml:space="preserve"> </w:t>
       </w:r>
       <w:r>
-        <w:t xml:space="preserve">B cells (ABCs) in healthy individuals can differentiate into plasmablasts upon stimulation</w:t>
+        <w:t xml:space="preserve">B cells in healthy individuals can differentiate into plasmablasts upon stimulation</w:t>
       </w:r>
       <w:r>
         <w:t xml:space="preserve"> </w:t>
@@ -5799,8 +6662,8 @@
         <w:t xml:space="preserve">, implying potential modulation by neuroendocrine pathways. Future research into the effects of interventions such as chronic vagal nerve stimulation on these cells could be valuable in exploring ways to enhance their anti-inflammatory profile while preserving their capacity for immune response when needed.</w:t>
       </w:r>
     </w:p>
-    <w:bookmarkEnd w:id="60"/>
-    <w:bookmarkStart w:id="61" w:name="Xc3ec9e4422012e715cdc51b735528fd6ce5c49c"/>
+    <w:bookmarkEnd w:id="61"/>
+    <w:bookmarkStart w:id="62" w:name="Xc3ec9e4422012e715cdc51b735528fd6ce5c49c"/>
     <w:p>
       <w:pPr>
         <w:pStyle w:val="Ttulo3"/>
@@ -5933,21 +6796,35 @@
         <w:pStyle w:val="Textoindependiente"/>
       </w:pPr>
       <w:r>
-        <w:t xml:space="preserve">During exercise, this subpopulation exhibited an amplified autonomic response, with the marked tachycardia, reflected in a high</w:t>
+        <w:t xml:space="preserve">During exercise, this subpopulation exhibited an amplified autonomic response, with the marked tachycardia, reflected in a lower</w:t>
       </w:r>
       <w:r>
         <w:t xml:space="preserve"> </w:t>
       </w:r>
       <m:oMath>
         <m:r>
-          <m:t>β</m:t>
+          <m:t>α</m:t>
         </m:r>
       </m:oMath>
       <w:r>
         <w:t xml:space="preserve"> </w:t>
       </w:r>
       <w:r>
-        <w:t xml:space="preserve">parameter, indicating a robust sympathetic discharge. This heightened response is consistent with their low baseline parasympathetic tone; with less vagal</w:t>
+        <w:t xml:space="preserve">and greater</w:t>
+      </w:r>
+      <w:r>
+        <w:t xml:space="preserve"> </w:t>
+      </w:r>
+      <m:oMath>
+        <m:r>
+          <m:t>λ</m:t>
+        </m:r>
+      </m:oMath>
+      <w:r>
+        <w:t xml:space="preserve"> </w:t>
+      </w:r>
+      <w:r>
+        <w:t xml:space="preserve">parameters, indicating a robust sympathetic discharge. This heightened response is consistent with their low baseline parasympathetic tone; with less vagal</w:t>
       </w:r>
       <w:r>
         <w:t xml:space="preserve"> </w:t>
@@ -5982,7 +6859,7 @@
         <w:pStyle w:val="Textoindependiente"/>
       </w:pPr>
       <w:r>
-        <w:t xml:space="preserve">A notable and potentially beneficial finding was the excellent autonomic recovery (high</w:t>
+        <w:t xml:space="preserve">A notable and potentially beneficial finding was the better autonomic recovery (high</w:t>
       </w:r>
       <w:r>
         <w:t xml:space="preserve"> </w:t>
@@ -6052,13 +6929,13 @@
         <w:pStyle w:val="Textoindependiente"/>
       </w:pPr>
       <w:r>
-        <w:t xml:space="preserve">This autonomic and immune profile shares similarities with clinical conditions such as metabolic syndrome and obesity, where reduced HRV and high basal sympathetic activity are often observed, although interventions can improve vagal reactivity</w:t>
-      </w:r>
-      <w:r>
-        <w:t xml:space="preserve"> </w:t>
-      </w:r>
-      <w:r>
-        <w:t xml:space="preserve">(8)</w:t>
+        <w:t xml:space="preserve">This autonomic and immune profile shares similarities with clinical conditions such as metabolic syndrome and obesity, where reduced HRV and high basal sympathetic activity are often observed, although some form of interventions can improve vagal reactivity</w:t>
+      </w:r>
+      <w:r>
+        <w:t xml:space="preserve"> </w:t>
+      </w:r>
+      <w:r>
+        <w:t xml:space="preserve">(8,11)</w:t>
       </w:r>
       <w:r>
         <w:t xml:space="preserve">. The link between alterations in B cells and autonomic behavior suggests a bidirectional relationship, where not only can the immune profile influence the autonomic response, but also that modulating the ANS can potentially impact age-associated immune alterations, as seen with chronic exercise interventions</w:t>
@@ -6073,8 +6950,8 @@
         <w:t xml:space="preserve">.</w:t>
       </w:r>
     </w:p>
-    <w:bookmarkEnd w:id="61"/>
-    <w:bookmarkStart w:id="62" w:name="strengths-and-limitations"/>
+    <w:bookmarkEnd w:id="62"/>
+    <w:bookmarkStart w:id="63" w:name="strengths-and-limitations"/>
     <w:p>
       <w:pPr>
         <w:pStyle w:val="Ttulo3"/>
@@ -6088,7 +6965,7 @@
         <w:pStyle w:val="FirstParagraph"/>
       </w:pPr>
       <w:r>
-        <w:t xml:space="preserve">This study offers a novel contribution by integrating autonomic physiology, through nonlinear modeling of RR-interval dynamics, with detailed B-cell phenotyping in the context of healthy aging. The application of a coupled logistic framework allowed us to capture temporally resolved autonomic shifts during exercise and recovery, providing a more dynamic assessment compared to standard HRV metrics. Our findings, which highlight distinct associations between CD21/CD11c B-cell subsets and specific autonomic parameters, offer new avenues for understanding immune-ANS interactions.</w:t>
+        <w:t xml:space="preserve">This study offers a novel contribution by integrating autonomic physiology, through nonlinear modeling of RRi dynamics, with detailed B-cell phenotyping in the context of healthy aging. The application of a coupled logistic framework allowed us to capture temporally resolved autonomic shifts during exercise and recovery, providing a more dynamic assessment compared to standard HRV metrics, while controlling for key demographical and body composition variables. Our findings, which highlight distinct associations between CD21/CD11c B-cell subsets and specific autonomic parameters, offer new avenues for understanding immune-ANS interactions.</w:t>
       </w:r>
     </w:p>
     <w:p>
@@ -6096,7 +6973,7 @@
         <w:pStyle w:val="Textoindependiente"/>
       </w:pPr>
       <w:r>
-        <w:t xml:space="preserve">However, several limitations warrant consideration. The cross-sectional design of our study precludes the establishment of causal inferences between the observed immune and autonomic characteristics. Furthermore, while surface marker-based phenotyping allowed for the identification of specific B-cell subpopulations, it did not elucidate their functional or mechanistic relevance. The absence of functional assays or transcriptomic profiling to complement the flow cytometry data, along with the unquantified potential for batch or gating effects, represents a further limitation. Methodologically, our two-stage modeling pipeline, though computationally advantageous, did not propagate posterior uncertainty between steps, underscoring the need for future work employing fully joint hierarchical inference. Finally, despite adjusting for key demographic factors, we cannot exclude the possibility of residual confounding by variables such as fitness levels, BMI, or circadian influences.</w:t>
+        <w:t xml:space="preserve">However, several limitations warrant consideration. The cross-sectional design of our study precludes the establishment of causal inferences between the observed immune and autonomic characteristics. Furthermore, while surface marker-based phenotyping allowed for the identification of specific B-cell subpopulations, it did not elucidate their functional or mechanistic relevance. The absence of functional assays or transcriptomic profiling to complement the flow cytometry data, along with the unquantified potential for batch or gating effects, represents a further limitation. Methodologically, our two-stage modeling pipeline did not propagate posterior uncertainty between steps, underscoring the need for future work employing fully joint hierarchical inference.</w:t>
       </w:r>
     </w:p>
     <w:p>
@@ -6104,12 +6981,12 @@
         <w:pStyle w:val="Textoindependiente"/>
       </w:pPr>
       <w:r>
-        <w:t xml:space="preserve">Moving forward, future research should aim to overcome these limitations by employing longitudinal study designs to explore causality, incorporating functional and mechanistic analyses to understand the roles of the identified B-cell populations, and utilizing more integrated statistical modeling approaches to further elucidate the complex interplay between the immune and autonomic systems in aging.</w:t>
-      </w:r>
-    </w:p>
-    <w:bookmarkEnd w:id="62"/>
+        <w:t xml:space="preserve">Moving forward, future research should aim to overcome these limitations by employing longitudinal study designs to explore causality, and incorporating functional and mechanistic analyses to understand the roles of the identified B-cell populations to further elucidate the complex interplay between the immune and autonomic systems in aging.</w:t>
+      </w:r>
+    </w:p>
     <w:bookmarkEnd w:id="63"/>
-    <w:bookmarkStart w:id="64" w:name="conclusion"/>
+    <w:bookmarkEnd w:id="64"/>
+    <w:bookmarkStart w:id="65" w:name="conclusion"/>
     <w:p>
       <w:pPr>
         <w:pStyle w:val="Ttulo1"/>
@@ -6168,7 +7045,7 @@
         <w:t xml:space="preserve"> </w:t>
       </w:r>
       <w:r>
-        <w:t xml:space="preserve">B cells exhibit higher baseline vagal tone, a blunted sympathetic response during exercise, and slower autonomic recovery. In contrast, those with CD21-/CD11c- B cells present lower baseline vagal tone, a more pronounced sympathetic response, and faster post-exercise recovery. These results indicate that CD21</w:t>
+        <w:t xml:space="preserve">B cells exhibit higher baseline vagal tone, an increased sympathetic response during exercise, but an incomplete autonomic recovery. In contrast, those with CD21-/CD11c- B cells present lower baseline vagal tone, a more pronounced sympathetic response, and more complete post-exercise recovery. These results indicate that CD21</w:t>
       </w:r>
       <w:r>
         <w:rPr>
@@ -6213,8 +7090,8 @@
         <w:t xml:space="preserve">B cells reflect a state of chronic inflammation. Exercise could modulate these autonomic and immune profiles, thereby improving cardiovascular health in older adults. This investigation underscores the importance of an integrative neuro-immunological approach for developing predictive biomarkers and personalized strategies to optimize health in aging.</w:t>
       </w:r>
     </w:p>
-    <w:bookmarkEnd w:id="64"/>
-    <w:bookmarkStart w:id="100" w:name="references"/>
+    <w:bookmarkEnd w:id="65"/>
+    <w:bookmarkStart w:id="101" w:name="references"/>
     <w:p>
       <w:pPr>
         <w:pStyle w:val="Ttulo1"/>
@@ -6223,8 +7100,8 @@
         <w:t xml:space="preserve">References</w:t>
       </w:r>
     </w:p>
-    <w:bookmarkStart w:id="99" w:name="refs"/>
-    <w:bookmarkStart w:id="65" w:name="ref-bonaz2017vagus"/>
+    <w:bookmarkStart w:id="100" w:name="refs"/>
+    <w:bookmarkStart w:id="66" w:name="ref-bonaz2017vagus"/>
     <w:p>
       <w:pPr>
         <w:pStyle w:val="Bibliografa"/>
@@ -6245,8 +7122,8 @@
         <w:t xml:space="preserve"> </w:t>
       </w:r>
     </w:p>
-    <w:bookmarkEnd w:id="65"/>
-    <w:bookmarkStart w:id="66" w:name="ref-benarroch2020physiology"/>
+    <w:bookmarkEnd w:id="66"/>
+    <w:bookmarkStart w:id="67" w:name="ref-benarroch2020physiology"/>
     <w:p>
       <w:pPr>
         <w:pStyle w:val="Bibliografa"/>
@@ -6267,8 +7144,8 @@
         <w:t xml:space="preserve"> </w:t>
       </w:r>
     </w:p>
-    <w:bookmarkEnd w:id="66"/>
-    <w:bookmarkStart w:id="67" w:name="ref-halder2021cholinergic"/>
+    <w:bookmarkEnd w:id="67"/>
+    <w:bookmarkStart w:id="68" w:name="ref-halder2021cholinergic"/>
     <w:p>
       <w:pPr>
         <w:pStyle w:val="Bibliografa"/>
@@ -6289,8 +7166,8 @@
         <w:t xml:space="preserve"> </w:t>
       </w:r>
     </w:p>
-    <w:bookmarkEnd w:id="67"/>
-    <w:bookmarkStart w:id="68" w:name="ref-jacobson2021intestinal"/>
+    <w:bookmarkEnd w:id="68"/>
+    <w:bookmarkStart w:id="69" w:name="ref-jacobson2021intestinal"/>
     <w:p>
       <w:pPr>
         <w:pStyle w:val="Bibliografa"/>
@@ -6311,8 +7188,8 @@
         <w:t xml:space="preserve"> </w:t>
       </w:r>
     </w:p>
-    <w:bookmarkEnd w:id="68"/>
-    <w:bookmarkStart w:id="69" w:name="ref-tracey2002inflammatory"/>
+    <w:bookmarkEnd w:id="69"/>
+    <w:bookmarkStart w:id="70" w:name="ref-tracey2002inflammatory"/>
     <w:p>
       <w:pPr>
         <w:pStyle w:val="Bibliografa"/>
@@ -6333,8 +7210,8 @@
         <w:t xml:space="preserve"> </w:t>
       </w:r>
     </w:p>
-    <w:bookmarkEnd w:id="69"/>
-    <w:bookmarkStart w:id="70" w:name="ref-giunta2024autonomic"/>
+    <w:bookmarkEnd w:id="70"/>
+    <w:bookmarkStart w:id="71" w:name="ref-giunta2024autonomic"/>
     <w:p>
       <w:pPr>
         <w:pStyle w:val="Bibliografa"/>
@@ -6355,8 +7232,8 @@
         <w:t xml:space="preserve"> </w:t>
       </w:r>
     </w:p>
-    <w:bookmarkEnd w:id="70"/>
-    <w:bookmarkStart w:id="71" w:name="ref-barrera2017inmunosenescencia"/>
+    <w:bookmarkEnd w:id="71"/>
+    <w:bookmarkStart w:id="72" w:name="ref-barrera2017inmunosenescencia"/>
     <w:p>
       <w:pPr>
         <w:pStyle w:val="Bibliografa"/>
@@ -6383,8 +7260,8 @@
         <w:t xml:space="preserve"> </w:t>
       </w:r>
     </w:p>
-    <w:bookmarkEnd w:id="71"/>
-    <w:bookmarkStart w:id="72" w:name="ref-frasca2023obesity"/>
+    <w:bookmarkEnd w:id="72"/>
+    <w:bookmarkStart w:id="73" w:name="ref-frasca2023obesity"/>
     <w:p>
       <w:pPr>
         <w:pStyle w:val="Bibliografa"/>
@@ -6405,8 +7282,8 @@
         <w:t xml:space="preserve"> </w:t>
       </w:r>
     </w:p>
-    <w:bookmarkEnd w:id="72"/>
-    <w:bookmarkStart w:id="73" w:name="ref-olivieri2024heart"/>
+    <w:bookmarkEnd w:id="73"/>
+    <w:bookmarkStart w:id="74" w:name="ref-olivieri2024heart"/>
     <w:p>
       <w:pPr>
         <w:pStyle w:val="Bibliografa"/>
@@ -6427,8 +7304,8 @@
         <w:t xml:space="preserve"> </w:t>
       </w:r>
     </w:p>
-    <w:bookmarkEnd w:id="73"/>
-    <w:bookmarkStart w:id="74" w:name="ref-weyh2020physical"/>
+    <w:bookmarkEnd w:id="74"/>
+    <w:bookmarkStart w:id="75" w:name="ref-weyh2020physical"/>
     <w:p>
       <w:pPr>
         <w:pStyle w:val="Bibliografa"/>
@@ -6449,8 +7326,8 @@
         <w:t xml:space="preserve"> </w:t>
       </w:r>
     </w:p>
-    <w:bookmarkEnd w:id="74"/>
-    <w:bookmarkStart w:id="75" w:name="ref-tylutka2021lifestyle"/>
+    <w:bookmarkEnd w:id="75"/>
+    <w:bookmarkStart w:id="76" w:name="ref-tylutka2021lifestyle"/>
     <w:p>
       <w:pPr>
         <w:pStyle w:val="Bibliografa"/>
@@ -6471,8 +7348,8 @@
         <w:t xml:space="preserve"> </w:t>
       </w:r>
     </w:p>
-    <w:bookmarkEnd w:id="75"/>
-    <w:bookmarkStart w:id="76" w:name="ref-wang2020b"/>
+    <w:bookmarkEnd w:id="76"/>
+    <w:bookmarkStart w:id="77" w:name="ref-wang2020b"/>
     <w:p>
       <w:pPr>
         <w:pStyle w:val="Bibliografa"/>
@@ -6493,8 +7370,8 @@
         <w:t xml:space="preserve"> </w:t>
       </w:r>
     </w:p>
-    <w:bookmarkEnd w:id="76"/>
-    <w:bookmarkStart w:id="77" w:name="ref-engler2024b"/>
+    <w:bookmarkEnd w:id="77"/>
+    <w:bookmarkStart w:id="78" w:name="ref-engler2024b"/>
     <w:p>
       <w:pPr>
         <w:pStyle w:val="Bibliografa"/>
@@ -6515,8 +7392,8 @@
         <w:t xml:space="preserve"> </w:t>
       </w:r>
     </w:p>
-    <w:bookmarkEnd w:id="77"/>
-    <w:bookmarkStart w:id="78" w:name="ref-golinski2020cd11c"/>
+    <w:bookmarkEnd w:id="78"/>
+    <w:bookmarkStart w:id="79" w:name="ref-golinski2020cd11c"/>
     <w:p>
       <w:pPr>
         <w:pStyle w:val="Bibliografa"/>
@@ -6537,8 +7414,8 @@
         <w:t xml:space="preserve"> </w:t>
       </w:r>
     </w:p>
-    <w:bookmarkEnd w:id="78"/>
-    <w:bookmarkStart w:id="79" w:name="ref-del2020rheumatoid"/>
+    <w:bookmarkEnd w:id="79"/>
+    <w:bookmarkStart w:id="80" w:name="ref-del2020rheumatoid"/>
     <w:p>
       <w:pPr>
         <w:pStyle w:val="Bibliografa"/>
@@ -6559,8 +7436,8 @@
         <w:t xml:space="preserve"> </w:t>
       </w:r>
     </w:p>
-    <w:bookmarkEnd w:id="79"/>
-    <w:bookmarkStart w:id="80" w:name="ref-castillo2023validity"/>
+    <w:bookmarkEnd w:id="80"/>
+    <w:bookmarkStart w:id="81" w:name="ref-castillo2023validity"/>
     <w:p>
       <w:pPr>
         <w:pStyle w:val="Bibliografa"/>
@@ -6581,8 +7458,8 @@
         <w:t xml:space="preserve"> </w:t>
       </w:r>
     </w:p>
-    <w:bookmarkEnd w:id="80"/>
-    <w:bookmarkStart w:id="82" w:name="ref-castillo2025enhancing"/>
+    <w:bookmarkEnd w:id="81"/>
+    <w:bookmarkStart w:id="83" w:name="ref-castillo2025enhancing"/>
     <w:p>
       <w:pPr>
         <w:pStyle w:val="Bibliografa"/>
@@ -6602,7 +7479,7 @@
       <w:r>
         <w:t xml:space="preserve"> </w:t>
       </w:r>
-      <w:hyperlink r:id="rId81">
+      <w:hyperlink r:id="rId82">
         <w:r>
           <w:rPr>
             <w:rStyle w:val="Hipervnculo"/>
@@ -6617,8 +7494,8 @@
         <w:t xml:space="preserve"> </w:t>
       </w:r>
     </w:p>
-    <w:bookmarkEnd w:id="82"/>
-    <w:bookmarkStart w:id="83" w:name="ref-schag1984karnofsky"/>
+    <w:bookmarkEnd w:id="83"/>
+    <w:bookmarkStart w:id="84" w:name="ref-schag1984karnofsky"/>
     <w:p>
       <w:pPr>
         <w:pStyle w:val="Bibliografa"/>
@@ -6639,8 +7516,8 @@
         <w:t xml:space="preserve"> </w:t>
       </w:r>
     </w:p>
-    <w:bookmarkEnd w:id="83"/>
-    <w:bookmarkStart w:id="84" w:name="ref-rikli1999functional"/>
+    <w:bookmarkEnd w:id="84"/>
+    <w:bookmarkStart w:id="85" w:name="ref-rikli1999functional"/>
     <w:p>
       <w:pPr>
         <w:pStyle w:val="Bibliografa"/>
@@ -6661,8 +7538,8 @@
         <w:t xml:space="preserve"> </w:t>
       </w:r>
     </w:p>
-    <w:bookmarkEnd w:id="84"/>
-    <w:bookmarkStart w:id="85" w:name="ref-van2021bayesian"/>
+    <w:bookmarkEnd w:id="85"/>
+    <w:bookmarkStart w:id="86" w:name="ref-van2021bayesian"/>
     <w:p>
       <w:pPr>
         <w:pStyle w:val="Bibliografa"/>
@@ -6683,8 +7560,8 @@
         <w:t xml:space="preserve"> </w:t>
       </w:r>
     </w:p>
-    <w:bookmarkEnd w:id="85"/>
-    <w:bookmarkStart w:id="87" w:name="ref-cardiocurverPackage"/>
+    <w:bookmarkEnd w:id="86"/>
+    <w:bookmarkStart w:id="88" w:name="ref-cardiocurverPackage"/>
     <w:p>
       <w:pPr>
         <w:pStyle w:val="Bibliografa"/>
@@ -6704,7 +7581,7 @@
       <w:r>
         <w:t xml:space="preserve"> </w:t>
       </w:r>
-      <w:hyperlink r:id="rId86">
+      <w:hyperlink r:id="rId87">
         <w:r>
           <w:rPr>
             <w:rStyle w:val="Hipervnculo"/>
@@ -6713,8 +7590,8 @@
         </w:r>
       </w:hyperlink>
     </w:p>
-    <w:bookmarkEnd w:id="87"/>
-    <w:bookmarkStart w:id="89" w:name="ref-rlanguage"/>
+    <w:bookmarkEnd w:id="88"/>
+    <w:bookmarkStart w:id="90" w:name="ref-rlanguage"/>
     <w:p>
       <w:pPr>
         <w:pStyle w:val="Bibliografa"/>
@@ -6734,7 +7611,7 @@
       <w:r>
         <w:t xml:space="preserve"> </w:t>
       </w:r>
-      <w:hyperlink r:id="rId88">
+      <w:hyperlink r:id="rId89">
         <w:r>
           <w:rPr>
             <w:rStyle w:val="Hipervnculo"/>
@@ -6743,8 +7620,8 @@
         </w:r>
       </w:hyperlink>
     </w:p>
-    <w:bookmarkEnd w:id="89"/>
-    <w:bookmarkStart w:id="90" w:name="ref-makowski2019indices"/>
+    <w:bookmarkEnd w:id="90"/>
+    <w:bookmarkStart w:id="91" w:name="ref-makowski2019indices"/>
     <w:p>
       <w:pPr>
         <w:pStyle w:val="Bibliografa"/>
@@ -6765,8 +7642,8 @@
         <w:t xml:space="preserve"> </w:t>
       </w:r>
     </w:p>
-    <w:bookmarkEnd w:id="90"/>
-    <w:bookmarkStart w:id="91" w:name="ref-marsland2007stimulated"/>
+    <w:bookmarkEnd w:id="91"/>
+    <w:bookmarkStart w:id="92" w:name="ref-marsland2007stimulated"/>
     <w:p>
       <w:pPr>
         <w:pStyle w:val="Bibliografa"/>
@@ -6787,8 +7664,8 @@
         <w:t xml:space="preserve"> </w:t>
       </w:r>
     </w:p>
-    <w:bookmarkEnd w:id="91"/>
-    <w:bookmarkStart w:id="92" w:name="ref-arias2022association"/>
+    <w:bookmarkEnd w:id="92"/>
+    <w:bookmarkStart w:id="93" w:name="ref-arias2022association"/>
     <w:p>
       <w:pPr>
         <w:pStyle w:val="Bibliografa"/>
@@ -6809,8 +7686,8 @@
         <w:t xml:space="preserve"> </w:t>
       </w:r>
     </w:p>
-    <w:bookmarkEnd w:id="92"/>
-    <w:bookmarkStart w:id="93" w:name="ref-mcloughlin1976iga"/>
+    <w:bookmarkEnd w:id="93"/>
+    <w:bookmarkStart w:id="94" w:name="ref-mcloughlin1976iga"/>
     <w:p>
       <w:pPr>
         <w:pStyle w:val="Bibliografa"/>
@@ -6831,8 +7708,8 @@
         <w:t xml:space="preserve"> </w:t>
       </w:r>
     </w:p>
-    <w:bookmarkEnd w:id="93"/>
-    <w:bookmarkStart w:id="94" w:name="ref-smith2025exercise"/>
+    <w:bookmarkEnd w:id="94"/>
+    <w:bookmarkStart w:id="95" w:name="ref-smith2025exercise"/>
     <w:p>
       <w:pPr>
         <w:pStyle w:val="Bibliografa"/>
@@ -6864,8 +7741,8 @@
         <w:t xml:space="preserve"> </w:t>
       </w:r>
     </w:p>
-    <w:bookmarkEnd w:id="94"/>
-    <w:bookmarkStart w:id="95" w:name="ref-mabe2024associations"/>
+    <w:bookmarkEnd w:id="95"/>
+    <w:bookmarkStart w:id="96" w:name="ref-mabe2024associations"/>
     <w:p>
       <w:pPr>
         <w:pStyle w:val="Bibliografa"/>
@@ -6886,8 +7763,8 @@
         <w:t xml:space="preserve"> </w:t>
       </w:r>
     </w:p>
-    <w:bookmarkEnd w:id="95"/>
-    <w:bookmarkStart w:id="96" w:name="ref-jiang2022role"/>
+    <w:bookmarkEnd w:id="96"/>
+    <w:bookmarkStart w:id="97" w:name="ref-jiang2022role"/>
     <w:p>
       <w:pPr>
         <w:pStyle w:val="Bibliografa"/>
@@ -6908,8 +7785,8 @@
         <w:t xml:space="preserve"> </w:t>
       </w:r>
     </w:p>
-    <w:bookmarkEnd w:id="96"/>
-    <w:bookmarkStart w:id="97" w:name="ref-simpson2021exercise"/>
+    <w:bookmarkEnd w:id="97"/>
+    <w:bookmarkStart w:id="98" w:name="ref-simpson2021exercise"/>
     <w:p>
       <w:pPr>
         <w:pStyle w:val="Bibliografa"/>
@@ -6930,8 +7807,8 @@
         <w:t xml:space="preserve"> </w:t>
       </w:r>
     </w:p>
-    <w:bookmarkEnd w:id="97"/>
-    <w:bookmarkStart w:id="98" w:name="ref-besnier2017exercise"/>
+    <w:bookmarkEnd w:id="98"/>
+    <w:bookmarkStart w:id="99" w:name="ref-besnier2017exercise"/>
     <w:p>
       <w:pPr>
         <w:pStyle w:val="Bibliografa"/>
@@ -6952,10 +7829,10 @@
         <w:t xml:space="preserve"> </w:t>
       </w:r>
     </w:p>
-    <w:bookmarkEnd w:id="98"/>
     <w:bookmarkEnd w:id="99"/>
     <w:bookmarkEnd w:id="100"/>
-    <w:bookmarkStart w:id="101" w:name="author-contributions"/>
+    <w:bookmarkEnd w:id="101"/>
+    <w:bookmarkStart w:id="102" w:name="author-contributions"/>
     <w:p>
       <w:pPr>
         <w:pStyle w:val="Ttulo1"/>
@@ -6972,8 +7849,8 @@
         <w:t xml:space="preserve">Conceptualization, MC-A, CN-E; Data curation, MC-A; Investigation, MC-A, CN-E; Methodology, MC-A, CN-E; Supervision, CN-E; Formal analysis, MC-A; Visualization, MC-A; Writing–original draft, MC-A, CN-E; Writing–review &amp; editing, MC-A, CN-E, […]. All authors have read and agreed to the published version of the manuscript.</w:t>
       </w:r>
     </w:p>
-    <w:bookmarkEnd w:id="101"/>
-    <w:bookmarkStart w:id="102" w:name="funding"/>
+    <w:bookmarkEnd w:id="102"/>
+    <w:bookmarkStart w:id="103" w:name="funding"/>
     <w:p>
       <w:pPr>
         <w:pStyle w:val="Ttulo1"/>
@@ -6990,8 +7867,8 @@
         <w:t xml:space="preserve">This work was funded by ANID Proyecto Fondecyt Iniciación Nº11220116.</w:t>
       </w:r>
     </w:p>
-    <w:bookmarkEnd w:id="102"/>
-    <w:bookmarkStart w:id="103" w:name="institutional-review-board-statement"/>
+    <w:bookmarkEnd w:id="103"/>
+    <w:bookmarkStart w:id="104" w:name="institutional-review-board-statement"/>
     <w:p>
       <w:pPr>
         <w:pStyle w:val="Ttulo1"/>
@@ -7008,8 +7885,8 @@
         <w:t xml:space="preserve">Ethical approval was obtained from the Ethics Committee of the University of Chile (ACTA No. 029 − 18/05/2022) and the Ethics Committee of the University of Magallanes (No. 008/SH/2022).</w:t>
       </w:r>
     </w:p>
-    <w:bookmarkEnd w:id="103"/>
-    <w:bookmarkStart w:id="104" w:name="informed-consent-statement"/>
+    <w:bookmarkEnd w:id="104"/>
+    <w:bookmarkStart w:id="105" w:name="informed-consent-statement"/>
     <w:p>
       <w:pPr>
         <w:pStyle w:val="Ttulo1"/>
@@ -7026,8 +7903,8 @@
         <w:t xml:space="preserve">All participants received detailed information regarding the study objectives, procedures, and potential implications. Informed consent was obtained to ensure ethical compliance and participant autonomy.</w:t>
       </w:r>
     </w:p>
-    <w:bookmarkEnd w:id="104"/>
-    <w:bookmarkStart w:id="105" w:name="data-availability-statement"/>
+    <w:bookmarkEnd w:id="105"/>
+    <w:bookmarkStart w:id="106" w:name="data-availability-statement"/>
     <w:p>
       <w:pPr>
         <w:pStyle w:val="Ttulo1"/>
@@ -7044,8 +7921,8 @@
         <w:t xml:space="preserve">The raw data supporting the conclusions of this article will be made available by the authors without undue reservation.</w:t>
       </w:r>
     </w:p>
-    <w:bookmarkEnd w:id="105"/>
-    <w:bookmarkStart w:id="106" w:name="conflicts-of-interests"/>
+    <w:bookmarkEnd w:id="106"/>
+    <w:bookmarkStart w:id="107" w:name="conflicts-of-interests"/>
     <w:p>
       <w:pPr>
         <w:pStyle w:val="Ttulo1"/>
@@ -7062,7 +7939,7 @@
         <w:t xml:space="preserve">The authors declare that the research was conducted without any commercial or financial relationships construed as as a potential conflict of interest.</w:t>
       </w:r>
     </w:p>
-    <w:bookmarkEnd w:id="106"/>
+    <w:bookmarkEnd w:id="107"/>
     <w:sectPr>
       <w:headerReference r:id="rId9" w:type="even"/>
       <w:headerReference r:id="rId11" w:type="default"/>

</xml_diff>